<commit_message>
Better equality expressions and tips
</commit_message>
<xml_diff>
--- a/docs/vn/Code Cùng Casio.docx
+++ b/docs/vn/Code Cùng Casio.docx
@@ -2376,32 +2376,96 @@
         </w:rPr>
         <w:t>So sánh bằng</w:t>
       </w:r>
-      <w:r>
-        <w:rPr>
-          <w:rFonts w:ascii="Calibri" w:hAnsi="Calibri" w:cs="Calibri"/>
-          <w:b/>
-          <w:bCs/>
-        </w:rPr>
-        <w:t>/khác</w:t>
-      </w:r>
-    </w:p>
-    <w:p>
-      <w:pPr>
-        <w:rPr>
-          <w:rFonts w:ascii="Calibri" w:hAnsi="Calibri" w:cs="Calibri"/>
-        </w:rPr>
-      </w:pPr>
-      <w:r>
-        <w:rPr>
-          <w:rFonts w:ascii="Calibri" w:hAnsi="Calibri" w:cs="Calibri"/>
-        </w:rPr>
-        <w:t>Thứ ta muốn đạt được là trả về 0 nếu A bằng B, trả về 1 nếu A khác B. Ta thấy nếu A = B thì tanh(A-B) bằng 0, còn A khác B thì giá trị tuyệt đối tanh(A-B) &gt; 0 và &lt;= 1. Nên ta làm tròn lên kết quả vừa rồi thì 0 vẫn là 0, nhưng 0.000…01 thì ra 1.</w:t>
-      </w:r>
-      <w:r>
-        <w:rPr>
-          <w:rFonts w:ascii="Calibri" w:hAnsi="Calibri" w:cs="Calibri"/>
-        </w:rPr>
-        <w:t xml:space="preserve"> Code ở trong Casio sẽ như sau:</w:t>
+    </w:p>
+    <w:p>
+      <w:pPr>
+        <w:rPr>
+          <w:rFonts w:ascii="Calibri" w:hAnsi="Calibri" w:cs="Calibri"/>
+        </w:rPr>
+      </w:pPr>
+      <w:r>
+        <w:rPr>
+          <w:rFonts w:ascii="Calibri" w:hAnsi="Calibri" w:cs="Calibri"/>
+        </w:rPr>
+        <w:t>Thứ ta muốn đạt được</w:t>
+      </w:r>
+      <w:r>
+        <w:rPr>
+          <w:rFonts w:ascii="Calibri" w:hAnsi="Calibri" w:cs="Calibri"/>
+        </w:rPr>
+        <w:t xml:space="preserve"> trong trường hợp này</w:t>
+      </w:r>
+      <w:r>
+        <w:rPr>
+          <w:rFonts w:ascii="Calibri" w:hAnsi="Calibri" w:cs="Calibri"/>
+        </w:rPr>
+        <w:t xml:space="preserve"> là trả về 1 nếu A</w:t>
+      </w:r>
+      <w:r>
+        <w:rPr>
+          <w:rFonts w:ascii="Calibri" w:hAnsi="Calibri" w:cs="Calibri"/>
+        </w:rPr>
+        <w:t xml:space="preserve"> </w:t>
+      </w:r>
+      <w:r>
+        <w:rPr>
+          <w:rFonts w:ascii="Calibri" w:hAnsi="Calibri" w:cs="Calibri"/>
+        </w:rPr>
+        <w:t>=</w:t>
+      </w:r>
+      <w:r>
+        <w:rPr>
+          <w:rFonts w:ascii="Calibri" w:hAnsi="Calibri" w:cs="Calibri"/>
+        </w:rPr>
+        <w:t xml:space="preserve"> </w:t>
+      </w:r>
+      <w:r>
+        <w:rPr>
+          <w:rFonts w:ascii="Calibri" w:hAnsi="Calibri" w:cs="Calibri"/>
+        </w:rPr>
+        <w:t>B, 0 nếu A khác B. Ta nhận thấy tanh(0) sẽ trả về 0, tanh bất kì số nào khác trả về 1, mà A-B sẽ bằng 0 nếu A</w:t>
+      </w:r>
+      <w:r>
+        <w:rPr>
+          <w:rFonts w:ascii="Calibri" w:hAnsi="Calibri" w:cs="Calibri"/>
+        </w:rPr>
+        <w:t xml:space="preserve"> </w:t>
+      </w:r>
+      <w:r>
+        <w:rPr>
+          <w:rFonts w:ascii="Calibri" w:hAnsi="Calibri" w:cs="Calibri"/>
+        </w:rPr>
+        <w:t>=</w:t>
+      </w:r>
+      <w:r>
+        <w:rPr>
+          <w:rFonts w:ascii="Calibri" w:hAnsi="Calibri" w:cs="Calibri"/>
+        </w:rPr>
+        <w:t xml:space="preserve"> </w:t>
+      </w:r>
+      <w:r>
+        <w:rPr>
+          <w:rFonts w:ascii="Calibri" w:hAnsi="Calibri" w:cs="Calibri"/>
+        </w:rPr>
+        <w:t>B, nên ta có ý tưởng như sau: Làm tròn xuống của 1-0 luôn bằng 1, làm tròn</w:t>
+      </w:r>
+      <w:r>
+        <w:rPr>
+          <w:rFonts w:ascii="Calibri" w:hAnsi="Calibri" w:cs="Calibri"/>
+        </w:rPr>
+        <w:t xml:space="preserve"> xuống</w:t>
+      </w:r>
+      <w:r>
+        <w:rPr>
+          <w:rFonts w:ascii="Calibri" w:hAnsi="Calibri" w:cs="Calibri"/>
+        </w:rPr>
+        <w:t xml:space="preserve"> của 1-n với n là số bất kì lớn hơn 0 sẽ luôn bằng 0.</w:t>
+      </w:r>
+      <w:r>
+        <w:rPr>
+          <w:rFonts w:ascii="Calibri" w:hAnsi="Calibri" w:cs="Calibri"/>
+        </w:rPr>
+        <w:t xml:space="preserve"> Do đó ta có công thức sau:</w:t>
       </w:r>
     </w:p>
     <w:p>
@@ -2416,34 +2480,440 @@
             <w:rPr>
               <w:rFonts w:ascii="Cambria Math" w:hAnsi="Cambria Math" w:cs="Calibri"/>
             </w:rPr>
-            <m:t>Int(|tanh(A-B)|+1-</m:t>
+            <m:t>Int(1-|</m:t>
           </m:r>
-          <m:sSup>
-            <m:sSupPr>
+          <m:func>
+            <m:funcPr>
+              <m:ctrlPr>
+                <w:rPr>
+                  <w:rFonts w:ascii="Cambria Math" w:hAnsi="Cambria Math" w:cs="Calibri"/>
+                </w:rPr>
+              </m:ctrlPr>
+            </m:funcPr>
+            <m:fName>
+              <m:r>
+                <m:rPr>
+                  <m:sty m:val="p"/>
+                </m:rPr>
+                <w:rPr>
+                  <w:rFonts w:ascii="Cambria Math" w:hAnsi="Cambria Math" w:cs="Calibri"/>
+                </w:rPr>
+                <m:t>tanh</m:t>
+              </m:r>
               <m:ctrlPr>
                 <w:rPr>
                   <w:rFonts w:ascii="Cambria Math" w:hAnsi="Cambria Math" w:cs="Calibri"/>
                   <w:i/>
                 </w:rPr>
               </m:ctrlPr>
-            </m:sSupPr>
+            </m:fName>
             <m:e>
+              <m:d>
+                <m:dPr>
+                  <m:ctrlPr>
+                    <w:rPr>
+                      <w:rFonts w:ascii="Cambria Math" w:hAnsi="Cambria Math" w:cs="Calibri"/>
+                      <w:i/>
+                    </w:rPr>
+                  </m:ctrlPr>
+                </m:dPr>
+                <m:e>
+                  <m:r>
+                    <w:rPr>
+                      <w:rFonts w:ascii="Cambria Math" w:hAnsi="Cambria Math" w:cs="Calibri"/>
+                    </w:rPr>
+                    <m:t>A-B</m:t>
+                  </m:r>
+                </m:e>
+              </m:d>
+            </m:e>
+          </m:func>
+          <m:r>
+            <w:rPr>
+              <w:rFonts w:ascii="Cambria Math" w:hAnsi="Cambria Math" w:cs="Calibri"/>
+            </w:rPr>
+            <m:t>|)</m:t>
+          </m:r>
+        </m:oMath>
+      </m:oMathPara>
+    </w:p>
+    <w:p>
+      <w:pPr>
+        <w:rPr>
+          <w:rFonts w:ascii="Calibri" w:hAnsi="Calibri" w:cs="Calibri"/>
+          <w:b/>
+          <w:bCs/>
+        </w:rPr>
+      </w:pPr>
+      <w:r>
+        <w:rPr>
+          <w:rFonts w:ascii="Calibri" w:hAnsi="Calibri" w:cs="Calibri"/>
+          <w:b/>
+          <w:bCs/>
+        </w:rPr>
+        <w:t>Một số mẹo nhỏ</w:t>
+      </w:r>
+    </w:p>
+    <w:p>
+      <w:pPr>
+        <w:rPr>
+          <w:rFonts w:ascii="Calibri" w:hAnsi="Calibri" w:cs="Calibri"/>
+        </w:rPr>
+      </w:pPr>
+      <w:r>
+        <w:rPr>
+          <w:rFonts w:ascii="Calibri" w:hAnsi="Calibri" w:cs="Calibri"/>
+        </w:rPr>
+        <w:t>Ta có thể kiểm tra xem nhiều cặp AB, CD, EF xem tất cả có bằng nhau không một cách ngắn gọn bằng cách:</w:t>
+      </w:r>
+    </w:p>
+    <w:p>
+      <w:pPr>
+        <w:rPr>
+          <w:rFonts w:ascii="Calibri" w:hAnsi="Calibri" w:cs="Calibri"/>
+        </w:rPr>
+      </w:pPr>
+      <m:oMathPara>
+        <m:oMath>
+          <m:r>
+            <w:rPr>
+              <w:rFonts w:ascii="Cambria Math" w:hAnsi="Cambria Math" w:cs="Calibri"/>
+            </w:rPr>
+            <m:t>Int(1-|</m:t>
+          </m:r>
+          <m:func>
+            <m:funcPr>
+              <m:ctrlPr>
+                <w:rPr>
+                  <w:rFonts w:ascii="Cambria Math" w:hAnsi="Cambria Math" w:cs="Calibri"/>
+                </w:rPr>
+              </m:ctrlPr>
+            </m:funcPr>
+            <m:fName>
               <m:r>
+                <m:rPr>
+                  <m:sty m:val="p"/>
+                </m:rPr>
                 <w:rPr>
                   <w:rFonts w:ascii="Cambria Math" w:hAnsi="Cambria Math" w:cs="Calibri"/>
                 </w:rPr>
-                <m:t>10</m:t>
+                <m:t>tanh</m:t>
               </m:r>
+              <m:ctrlPr>
+                <w:rPr>
+                  <w:rFonts w:ascii="Cambria Math" w:hAnsi="Cambria Math" w:cs="Calibri"/>
+                  <w:i/>
+                </w:rPr>
+              </m:ctrlPr>
+            </m:fName>
+            <m:e>
+              <m:d>
+                <m:dPr>
+                  <m:ctrlPr>
+                    <w:rPr>
+                      <w:rFonts w:ascii="Cambria Math" w:hAnsi="Cambria Math" w:cs="Calibri"/>
+                      <w:i/>
+                    </w:rPr>
+                  </m:ctrlPr>
+                </m:dPr>
+                <m:e>
+                  <m:r>
+                    <w:rPr>
+                      <w:rFonts w:ascii="Cambria Math" w:hAnsi="Cambria Math" w:cs="Calibri"/>
+                    </w:rPr>
+                    <m:t>A-B</m:t>
+                  </m:r>
+                </m:e>
+              </m:d>
+              <m:func>
+                <m:funcPr>
+                  <m:ctrlPr>
+                    <w:rPr>
+                      <w:rFonts w:ascii="Cambria Math" w:hAnsi="Cambria Math" w:cs="Calibri"/>
+                    </w:rPr>
+                  </m:ctrlPr>
+                </m:funcPr>
+                <m:fName>
+                  <m:r>
+                    <m:rPr>
+                      <m:sty m:val="p"/>
+                    </m:rPr>
+                    <w:rPr>
+                      <w:rFonts w:ascii="Cambria Math" w:hAnsi="Cambria Math" w:cs="Calibri"/>
+                    </w:rPr>
+                    <m:t>tanh</m:t>
+                  </m:r>
+                  <m:ctrlPr>
+                    <w:rPr>
+                      <w:rFonts w:ascii="Cambria Math" w:hAnsi="Cambria Math" w:cs="Calibri"/>
+                      <w:i/>
+                    </w:rPr>
+                  </m:ctrlPr>
+                </m:fName>
+                <m:e>
+                  <m:d>
+                    <m:dPr>
+                      <m:ctrlPr>
+                        <w:rPr>
+                          <w:rFonts w:ascii="Cambria Math" w:hAnsi="Cambria Math" w:cs="Calibri"/>
+                          <w:i/>
+                        </w:rPr>
+                      </m:ctrlPr>
+                    </m:dPr>
+                    <m:e>
+                      <m:r>
+                        <w:rPr>
+                          <w:rFonts w:ascii="Cambria Math" w:hAnsi="Cambria Math" w:cs="Calibri"/>
+                        </w:rPr>
+                        <m:t>C-D</m:t>
+                      </m:r>
+                    </m:e>
+                  </m:d>
+                </m:e>
+              </m:func>
+              <m:func>
+                <m:funcPr>
+                  <m:ctrlPr>
+                    <w:rPr>
+                      <w:rFonts w:ascii="Cambria Math" w:hAnsi="Cambria Math" w:cs="Calibri"/>
+                    </w:rPr>
+                  </m:ctrlPr>
+                </m:funcPr>
+                <m:fName>
+                  <m:r>
+                    <m:rPr>
+                      <m:sty m:val="p"/>
+                    </m:rPr>
+                    <w:rPr>
+                      <w:rFonts w:ascii="Cambria Math" w:hAnsi="Cambria Math" w:cs="Calibri"/>
+                    </w:rPr>
+                    <m:t>tanh</m:t>
+                  </m:r>
+                  <m:ctrlPr>
+                    <w:rPr>
+                      <w:rFonts w:ascii="Cambria Math" w:hAnsi="Cambria Math" w:cs="Calibri"/>
+                      <w:i/>
+                    </w:rPr>
+                  </m:ctrlPr>
+                </m:fName>
+                <m:e>
+                  <m:d>
+                    <m:dPr>
+                      <m:ctrlPr>
+                        <w:rPr>
+                          <w:rFonts w:ascii="Cambria Math" w:hAnsi="Cambria Math" w:cs="Calibri"/>
+                          <w:i/>
+                        </w:rPr>
+                      </m:ctrlPr>
+                    </m:dPr>
+                    <m:e>
+                      <m:r>
+                        <w:rPr>
+                          <w:rFonts w:ascii="Cambria Math" w:hAnsi="Cambria Math" w:cs="Calibri"/>
+                        </w:rPr>
+                        <m:t>E-F</m:t>
+                      </m:r>
+                    </m:e>
+                  </m:d>
+                </m:e>
+              </m:func>
             </m:e>
-            <m:sup>
+          </m:func>
+          <m:r>
+            <w:rPr>
+              <w:rFonts w:ascii="Cambria Math" w:hAnsi="Cambria Math" w:cs="Calibri"/>
+            </w:rPr>
+            <m:t>|)</m:t>
+          </m:r>
+        </m:oMath>
+      </m:oMathPara>
+    </w:p>
+    <w:p>
+      <w:pPr>
+        <w:rPr>
+          <w:rFonts w:ascii="Calibri" w:hAnsi="Calibri" w:cs="Calibri"/>
+        </w:rPr>
+      </w:pPr>
+      <w:r>
+        <w:rPr>
+          <w:rFonts w:ascii="Calibri" w:hAnsi="Calibri" w:cs="Calibri"/>
+        </w:rPr>
+        <w:t>Ta có thể làm điều tương tự với phép so sánh hơn:</w:t>
+      </w:r>
+    </w:p>
+    <w:p>
+      <w:pPr>
+        <w:rPr>
+          <w:rFonts w:ascii="Calibri" w:eastAsiaTheme="minorEastAsia" w:hAnsi="Calibri" w:cs="Calibri"/>
+          <w:i/>
+        </w:rPr>
+      </w:pPr>
+      <m:oMathPara>
+        <m:oMath>
+          <m:r>
+            <w:rPr>
+              <w:rFonts w:ascii="Cambria Math" w:hAnsi="Cambria Math" w:cs="Calibri"/>
+            </w:rPr>
+            <m:t>Int(</m:t>
+          </m:r>
+          <m:f>
+            <m:fPr>
+              <m:ctrlPr>
+                <w:rPr>
+                  <w:rFonts w:ascii="Cambria Math" w:hAnsi="Cambria Math" w:cs="Calibri"/>
+                  <w:i/>
+                </w:rPr>
+              </m:ctrlPr>
+            </m:fPr>
+            <m:num>
+              <m:func>
+                <m:funcPr>
+                  <m:ctrlPr>
+                    <w:rPr>
+                      <w:rFonts w:ascii="Cambria Math" w:hAnsi="Cambria Math" w:cs="Calibri"/>
+                    </w:rPr>
+                  </m:ctrlPr>
+                </m:funcPr>
+                <m:fName>
+                  <m:r>
+                    <m:rPr>
+                      <m:sty m:val="p"/>
+                    </m:rPr>
+                    <w:rPr>
+                      <w:rFonts w:ascii="Cambria Math" w:hAnsi="Cambria Math" w:cs="Calibri"/>
+                    </w:rPr>
+                    <m:t>tanh</m:t>
+                  </m:r>
+                </m:fName>
+                <m:e>
+                  <m:d>
+                    <m:dPr>
+                      <m:ctrlPr>
+                        <w:rPr>
+                          <w:rFonts w:ascii="Cambria Math" w:hAnsi="Cambria Math" w:cs="Calibri"/>
+                          <w:i/>
+                        </w:rPr>
+                      </m:ctrlPr>
+                    </m:dPr>
+                    <m:e>
+                      <m:r>
+                        <w:rPr>
+                          <w:rFonts w:ascii="Cambria Math" w:hAnsi="Cambria Math" w:cs="Calibri"/>
+                        </w:rPr>
+                        <m:t>A-B</m:t>
+                      </m:r>
+                    </m:e>
+                  </m:d>
+                  <m:func>
+                    <m:funcPr>
+                      <m:ctrlPr>
+                        <w:rPr>
+                          <w:rFonts w:ascii="Cambria Math" w:hAnsi="Cambria Math" w:cs="Calibri"/>
+                        </w:rPr>
+                      </m:ctrlPr>
+                    </m:funcPr>
+                    <m:fName>
+                      <m:r>
+                        <m:rPr>
+                          <m:sty m:val="p"/>
+                        </m:rPr>
+                        <w:rPr>
+                          <w:rFonts w:ascii="Cambria Math" w:hAnsi="Cambria Math" w:cs="Calibri"/>
+                        </w:rPr>
+                        <m:t>tanh</m:t>
+                      </m:r>
+                      <m:ctrlPr>
+                        <w:rPr>
+                          <w:rFonts w:ascii="Cambria Math" w:hAnsi="Cambria Math" w:cs="Calibri"/>
+                          <w:i/>
+                        </w:rPr>
+                      </m:ctrlPr>
+                    </m:fName>
+                    <m:e>
+                      <m:d>
+                        <m:dPr>
+                          <m:ctrlPr>
+                            <w:rPr>
+                              <w:rFonts w:ascii="Cambria Math" w:hAnsi="Cambria Math" w:cs="Calibri"/>
+                              <w:i/>
+                            </w:rPr>
+                          </m:ctrlPr>
+                        </m:dPr>
+                        <m:e>
+                          <m:r>
+                            <w:rPr>
+                              <w:rFonts w:ascii="Cambria Math" w:hAnsi="Cambria Math" w:cs="Calibri"/>
+                            </w:rPr>
+                            <m:t>C-D</m:t>
+                          </m:r>
+                        </m:e>
+                      </m:d>
+                    </m:e>
+                  </m:func>
+                  <m:func>
+                    <m:funcPr>
+                      <m:ctrlPr>
+                        <w:rPr>
+                          <w:rFonts w:ascii="Cambria Math" w:hAnsi="Cambria Math" w:cs="Calibri"/>
+                        </w:rPr>
+                      </m:ctrlPr>
+                    </m:funcPr>
+                    <m:fName>
+                      <m:r>
+                        <m:rPr>
+                          <m:sty m:val="p"/>
+                        </m:rPr>
+                        <w:rPr>
+                          <w:rFonts w:ascii="Cambria Math" w:hAnsi="Cambria Math" w:cs="Calibri"/>
+                        </w:rPr>
+                        <m:t>tanh</m:t>
+                      </m:r>
+                      <m:ctrlPr>
+                        <w:rPr>
+                          <w:rFonts w:ascii="Cambria Math" w:hAnsi="Cambria Math" w:cs="Calibri"/>
+                          <w:i/>
+                        </w:rPr>
+                      </m:ctrlPr>
+                    </m:fName>
+                    <m:e>
+                      <m:d>
+                        <m:dPr>
+                          <m:ctrlPr>
+                            <w:rPr>
+                              <w:rFonts w:ascii="Cambria Math" w:hAnsi="Cambria Math" w:cs="Calibri"/>
+                              <w:i/>
+                            </w:rPr>
+                          </m:ctrlPr>
+                        </m:dPr>
+                        <m:e>
+                          <m:r>
+                            <w:rPr>
+                              <w:rFonts w:ascii="Cambria Math" w:hAnsi="Cambria Math" w:cs="Calibri"/>
+                            </w:rPr>
+                            <m:t>E-F</m:t>
+                          </m:r>
+                        </m:e>
+                      </m:d>
+                    </m:e>
+                  </m:func>
+                </m:e>
+              </m:func>
               <m:r>
                 <w:rPr>
                   <w:rFonts w:ascii="Cambria Math" w:hAnsi="Cambria Math" w:cs="Calibri"/>
                 </w:rPr>
-                <m:t>-10</m:t>
+                <m:t>+2</m:t>
               </m:r>
-            </m:sup>
-          </m:sSup>
+            </m:num>
+            <m:den>
+              <m:r>
+                <w:rPr>
+                  <w:rFonts w:ascii="Cambria Math" w:hAnsi="Cambria Math" w:cs="Calibri"/>
+                </w:rPr>
+                <m:t>2</m:t>
+              </m:r>
+            </m:den>
+          </m:f>
           <m:r>
             <w:rPr>
               <w:rFonts w:ascii="Cambria Math" w:hAnsi="Cambria Math" w:cs="Calibri"/>
@@ -2463,125 +2933,7 @@
         <w:rPr>
           <w:rFonts w:ascii="Calibri" w:hAnsi="Calibri" w:cs="Calibri"/>
         </w:rPr>
-        <w:t>Phép tính sẽ trả về 0 nếu A bằng B, 1 nếu A khác B.</w:t>
-      </w:r>
-    </w:p>
-    <w:p>
-      <w:pPr>
-        <w:rPr>
-          <w:rFonts w:ascii="Calibri" w:hAnsi="Calibri" w:cs="Calibri"/>
-          <w:b/>
-          <w:bCs/>
-          <w:sz w:val="24"/>
-          <w:szCs w:val="24"/>
-        </w:rPr>
-      </w:pPr>
-      <w:r>
-        <w:rPr>
-          <w:rFonts w:ascii="Calibri" w:hAnsi="Calibri" w:cs="Calibri"/>
-          <w:b/>
-          <w:bCs/>
-          <w:sz w:val="24"/>
-          <w:szCs w:val="24"/>
-        </w:rPr>
-        <w:t>Áp</w:t>
-      </w:r>
-      <w:r>
-        <w:rPr>
-          <w:rFonts w:ascii="Calibri" w:hAnsi="Calibri" w:cs="Calibri"/>
-          <w:b/>
-          <w:bCs/>
-          <w:sz w:val="24"/>
-          <w:szCs w:val="24"/>
-        </w:rPr>
-        <w:t xml:space="preserve"> dụng</w:t>
-      </w:r>
-    </w:p>
-    <w:p>
-      <w:pPr>
-        <w:rPr>
-          <w:rFonts w:ascii="Calibri" w:hAnsi="Calibri" w:cs="Calibri"/>
-        </w:rPr>
-      </w:pPr>
-      <w:r>
-        <w:rPr>
-          <w:rFonts w:ascii="Calibri" w:hAnsi="Calibri" w:cs="Calibri"/>
-        </w:rPr>
-        <w:t>Sau đây ta sẽ sử dụng những gì ta học được từ trước để giải quyết một số vấn đề cần đến điều kiện nhé.</w:t>
-      </w:r>
-    </w:p>
-    <w:p>
-      <w:pPr>
-        <w:rPr>
-          <w:rFonts w:ascii="Calibri" w:hAnsi="Calibri" w:cs="Calibri"/>
-          <w:b/>
-          <w:bCs/>
-        </w:rPr>
-      </w:pPr>
-      <w:r>
-        <w:rPr>
-          <w:rFonts w:ascii="Calibri" w:hAnsi="Calibri" w:cs="Calibri"/>
-          <w:b/>
-          <w:bCs/>
-        </w:rPr>
-        <w:t>Kiểm tra số nguyên tố</w:t>
-      </w:r>
-    </w:p>
-    <w:p>
-      <w:pPr>
-        <w:rPr>
-          <w:rFonts w:ascii="Calibri" w:hAnsi="Calibri" w:cs="Calibri"/>
-        </w:rPr>
-      </w:pPr>
-      <w:r>
-        <w:rPr>
-          <w:rFonts w:ascii="Calibri" w:hAnsi="Calibri" w:cs="Calibri"/>
-        </w:rPr>
-        <w:t>Để giải được bài này mình sẽ sử dụng lặp tính tích, nhân với 0 và 1, và so sánh bằng với tanh.</w:t>
-      </w:r>
-    </w:p>
-    <w:p>
-      <w:pPr>
-        <w:rPr>
-          <w:rFonts w:ascii="Calibri" w:hAnsi="Calibri" w:cs="Calibri"/>
-        </w:rPr>
-      </w:pPr>
-      <w:r>
-        <w:rPr>
-          <w:rFonts w:ascii="Calibri" w:hAnsi="Calibri" w:cs="Calibri"/>
-        </w:rPr>
-        <w:t>Với n là số cần kiểm tra, ta lặp từ 2 đến căn n, nếu n chia hết cho bất kì số nào thì n không phải là số nguyên tố.</w:t>
-      </w:r>
-      <w:r>
-        <w:rPr>
-          <w:rFonts w:ascii="Calibri" w:hAnsi="Calibri" w:cs="Calibri"/>
-        </w:rPr>
-        <w:t xml:space="preserve"> </w:t>
-      </w:r>
-    </w:p>
-    <w:p>
-      <w:pPr>
-        <w:rPr>
-          <w:rFonts w:ascii="Calibri" w:hAnsi="Calibri" w:cs="Calibri"/>
-        </w:rPr>
-      </w:pPr>
-      <w:r>
-        <w:rPr>
-          <w:rFonts w:ascii="Calibri" w:hAnsi="Calibri" w:cs="Calibri"/>
-        </w:rPr>
-        <w:t>Một số chia hết cho số kia chỉ khi thương là một số nguyên, nên để kiểm tra chia hết thì ta chỉ cần so xem làm tròn của thương có bằng thương hay không là được, mà mình đã có cách so sánh</w:t>
-      </w:r>
-      <w:r>
-        <w:rPr>
-          <w:rFonts w:ascii="Calibri" w:hAnsi="Calibri" w:cs="Calibri"/>
-        </w:rPr>
-        <w:t xml:space="preserve"> bằng</w:t>
-      </w:r>
-      <w:r>
-        <w:rPr>
-          <w:rFonts w:ascii="Calibri" w:hAnsi="Calibri" w:cs="Calibri"/>
-        </w:rPr>
-        <w:t xml:space="preserve"> ở trên, nên để kiểm tra chia hết thì ta có code sau:</w:t>
+        <w:t>Vì các công thức ở trên trả về 1 và 0, ta có thể lấy điều kiện ngược lại của chúng bằng cách lấy 1 trừ đi nó. Ví dụ ta có công thức sau để trả về 1 nếu A khác B và 0 nếu A bằng B:</w:t>
       </w:r>
     </w:p>
     <w:p>
@@ -2596,7 +2948,237 @@
             <w:rPr>
               <w:rFonts w:ascii="Cambria Math" w:hAnsi="Cambria Math" w:cs="Calibri"/>
             </w:rPr>
-            <m:t>Int(|tanh(Int</m:t>
+            <m:t>1-</m:t>
+          </m:r>
+          <m:r>
+            <w:rPr>
+              <w:rFonts w:ascii="Cambria Math" w:hAnsi="Cambria Math" w:cs="Calibri"/>
+            </w:rPr>
+            <m:t>Int(1-|</m:t>
+          </m:r>
+          <m:func>
+            <m:funcPr>
+              <m:ctrlPr>
+                <w:rPr>
+                  <w:rFonts w:ascii="Cambria Math" w:hAnsi="Cambria Math" w:cs="Calibri"/>
+                </w:rPr>
+              </m:ctrlPr>
+            </m:funcPr>
+            <m:fName>
+              <m:r>
+                <m:rPr>
+                  <m:sty m:val="p"/>
+                </m:rPr>
+                <w:rPr>
+                  <w:rFonts w:ascii="Cambria Math" w:hAnsi="Cambria Math" w:cs="Calibri"/>
+                </w:rPr>
+                <m:t>tanh</m:t>
+              </m:r>
+              <m:ctrlPr>
+                <w:rPr>
+                  <w:rFonts w:ascii="Cambria Math" w:hAnsi="Cambria Math" w:cs="Calibri"/>
+                  <w:i/>
+                </w:rPr>
+              </m:ctrlPr>
+            </m:fName>
+            <m:e>
+              <m:d>
+                <m:dPr>
+                  <m:ctrlPr>
+                    <w:rPr>
+                      <w:rFonts w:ascii="Cambria Math" w:hAnsi="Cambria Math" w:cs="Calibri"/>
+                      <w:i/>
+                    </w:rPr>
+                  </m:ctrlPr>
+                </m:dPr>
+                <m:e>
+                  <m:r>
+                    <w:rPr>
+                      <w:rFonts w:ascii="Cambria Math" w:hAnsi="Cambria Math" w:cs="Calibri"/>
+                    </w:rPr>
+                    <m:t>A-B</m:t>
+                  </m:r>
+                </m:e>
+              </m:d>
+            </m:e>
+          </m:func>
+          <m:r>
+            <w:rPr>
+              <w:rFonts w:ascii="Cambria Math" w:hAnsi="Cambria Math" w:cs="Calibri"/>
+            </w:rPr>
+            <m:t>|)</m:t>
+          </m:r>
+        </m:oMath>
+      </m:oMathPara>
+    </w:p>
+    <w:p>
+      <w:pPr>
+        <w:rPr>
+          <w:rFonts w:ascii="Calibri" w:hAnsi="Calibri" w:cs="Calibri"/>
+          <w:b/>
+          <w:bCs/>
+          <w:sz w:val="24"/>
+          <w:szCs w:val="24"/>
+        </w:rPr>
+      </w:pPr>
+      <w:r>
+        <w:rPr>
+          <w:rFonts w:ascii="Calibri" w:hAnsi="Calibri" w:cs="Calibri"/>
+          <w:b/>
+          <w:bCs/>
+          <w:sz w:val="24"/>
+          <w:szCs w:val="24"/>
+        </w:rPr>
+        <w:t>Áp</w:t>
+      </w:r>
+      <w:r>
+        <w:rPr>
+          <w:rFonts w:ascii="Calibri" w:hAnsi="Calibri" w:cs="Calibri"/>
+          <w:b/>
+          <w:bCs/>
+          <w:sz w:val="24"/>
+          <w:szCs w:val="24"/>
+        </w:rPr>
+        <w:t xml:space="preserve"> dụng</w:t>
+      </w:r>
+    </w:p>
+    <w:p>
+      <w:pPr>
+        <w:rPr>
+          <w:rFonts w:ascii="Calibri" w:hAnsi="Calibri" w:cs="Calibri"/>
+        </w:rPr>
+      </w:pPr>
+      <w:r>
+        <w:rPr>
+          <w:rFonts w:ascii="Calibri" w:hAnsi="Calibri" w:cs="Calibri"/>
+        </w:rPr>
+        <w:t>Sau đây ta sẽ sử dụng những gì ta học được từ trước để giải quyết một số vấn đề cần đến điều kiện nhé.</w:t>
+      </w:r>
+    </w:p>
+    <w:p>
+      <w:pPr>
+        <w:rPr>
+          <w:rFonts w:ascii="Calibri" w:hAnsi="Calibri" w:cs="Calibri"/>
+          <w:b/>
+          <w:bCs/>
+        </w:rPr>
+      </w:pPr>
+      <w:r>
+        <w:rPr>
+          <w:rFonts w:ascii="Calibri" w:hAnsi="Calibri" w:cs="Calibri"/>
+          <w:b/>
+          <w:bCs/>
+        </w:rPr>
+        <w:t>Kiểm tra số nguyên tố</w:t>
+      </w:r>
+    </w:p>
+    <w:p>
+      <w:pPr>
+        <w:rPr>
+          <w:rFonts w:ascii="Calibri" w:hAnsi="Calibri" w:cs="Calibri"/>
+        </w:rPr>
+      </w:pPr>
+      <w:r>
+        <w:rPr>
+          <w:rFonts w:ascii="Calibri" w:hAnsi="Calibri" w:cs="Calibri"/>
+        </w:rPr>
+        <w:t xml:space="preserve">Để giải được bài này mình sẽ sử dụng lặp tính tích, nhân với 0 và 1, và so sánh </w:t>
+      </w:r>
+      <w:r>
+        <w:rPr>
+          <w:rFonts w:ascii="Calibri" w:hAnsi="Calibri" w:cs="Calibri"/>
+        </w:rPr>
+        <w:t>bằng</w:t>
+      </w:r>
+      <w:r>
+        <w:rPr>
+          <w:rFonts w:ascii="Calibri" w:hAnsi="Calibri" w:cs="Calibri"/>
+        </w:rPr>
+        <w:t xml:space="preserve"> với tanh.</w:t>
+      </w:r>
+    </w:p>
+    <w:p>
+      <w:pPr>
+        <w:rPr>
+          <w:rFonts w:ascii="Calibri" w:hAnsi="Calibri" w:cs="Calibri"/>
+        </w:rPr>
+      </w:pPr>
+      <w:r>
+        <w:rPr>
+          <w:rFonts w:ascii="Calibri" w:hAnsi="Calibri" w:cs="Calibri"/>
+        </w:rPr>
+        <w:t>Với n là số cần kiểm tra, ta lặp từ 2 đến căn n, nếu n chia hết cho bất kì số nào thì n không phải là số nguyên tố.</w:t>
+      </w:r>
+      <w:r>
+        <w:rPr>
+          <w:rFonts w:ascii="Calibri" w:hAnsi="Calibri" w:cs="Calibri"/>
+        </w:rPr>
+        <w:t xml:space="preserve"> </w:t>
+      </w:r>
+    </w:p>
+    <w:p>
+      <w:pPr>
+        <w:rPr>
+          <w:rFonts w:ascii="Calibri" w:hAnsi="Calibri" w:cs="Calibri"/>
+        </w:rPr>
+      </w:pPr>
+      <w:r>
+        <w:rPr>
+          <w:rFonts w:ascii="Calibri" w:hAnsi="Calibri" w:cs="Calibri"/>
+        </w:rPr>
+        <w:t>Một số chia hết cho số kia chỉ khi thương là một số nguyên, nên để kiểm tra chia hết thì ta chỉ cần so xem làm tròn của thương có bằng thương hay không là được, mà mình đã có cách so sánh</w:t>
+      </w:r>
+      <w:r>
+        <w:rPr>
+          <w:rFonts w:ascii="Calibri" w:hAnsi="Calibri" w:cs="Calibri"/>
+        </w:rPr>
+        <w:t xml:space="preserve"> bằng</w:t>
+      </w:r>
+      <w:r>
+        <w:rPr>
+          <w:rFonts w:ascii="Calibri" w:hAnsi="Calibri" w:cs="Calibri"/>
+        </w:rPr>
+        <w:t xml:space="preserve"> ở trên, nên để kiểm tra chia hết thì ta có code sau:</w:t>
+      </w:r>
+    </w:p>
+    <w:p>
+      <w:pPr>
+        <w:rPr>
+          <w:rFonts w:ascii="Calibri" w:hAnsi="Calibri" w:cs="Calibri"/>
+        </w:rPr>
+      </w:pPr>
+      <m:oMathPara>
+        <m:oMath>
+          <m:r>
+            <w:rPr>
+              <w:rFonts w:ascii="Cambria Math" w:hAnsi="Cambria Math" w:cs="Calibri"/>
+            </w:rPr>
+            <m:t>1-</m:t>
+          </m:r>
+          <m:r>
+            <w:rPr>
+              <w:rFonts w:ascii="Cambria Math" w:hAnsi="Cambria Math" w:cs="Calibri"/>
+            </w:rPr>
+            <m:t>Int(</m:t>
+          </m:r>
+          <m:r>
+            <w:rPr>
+              <w:rFonts w:ascii="Cambria Math" w:hAnsi="Cambria Math" w:cs="Calibri"/>
+            </w:rPr>
+            <m:t>1</m:t>
+          </m:r>
+          <m:r>
+            <w:rPr>
+              <w:rFonts w:ascii="Cambria Math" w:hAnsi="Cambria Math" w:cs="Calibri"/>
+              <w:lang w:val="en-US"/>
+            </w:rPr>
+            <m:t>-</m:t>
+          </m:r>
+          <m:r>
+            <w:rPr>
+              <w:rFonts w:ascii="Cambria Math" w:hAnsi="Cambria Math" w:cs="Calibri"/>
+            </w:rPr>
+            <m:t>|tanh(Int</m:t>
           </m:r>
           <m:d>
             <m:dPr>
@@ -2672,39 +3254,7 @@
             <w:rPr>
               <w:rFonts w:ascii="Cambria Math" w:hAnsi="Cambria Math" w:cs="Calibri"/>
             </w:rPr>
-            <m:t>)|+1-</m:t>
-          </m:r>
-          <m:sSup>
-            <m:sSupPr>
-              <m:ctrlPr>
-                <w:rPr>
-                  <w:rFonts w:ascii="Cambria Math" w:hAnsi="Cambria Math" w:cs="Calibri"/>
-                  <w:i/>
-                </w:rPr>
-              </m:ctrlPr>
-            </m:sSupPr>
-            <m:e>
-              <m:r>
-                <w:rPr>
-                  <w:rFonts w:ascii="Cambria Math" w:hAnsi="Cambria Math" w:cs="Calibri"/>
-                </w:rPr>
-                <m:t>10</m:t>
-              </m:r>
-            </m:e>
-            <m:sup>
-              <m:r>
-                <w:rPr>
-                  <w:rFonts w:ascii="Cambria Math" w:hAnsi="Cambria Math" w:cs="Calibri"/>
-                </w:rPr>
-                <m:t>-10</m:t>
-              </m:r>
-            </m:sup>
-          </m:sSup>
-          <m:r>
-            <w:rPr>
-              <w:rFonts w:ascii="Cambria Math" w:hAnsi="Cambria Math" w:cs="Calibri"/>
-            </w:rPr>
-            <m:t>)</m:t>
+            <m:t>)|)</m:t>
           </m:r>
         </m:oMath>
       </m:oMathPara>
@@ -2835,6 +3385,7 @@
         <w:rPr>
           <w:rFonts w:ascii="Calibri" w:hAnsi="Calibri" w:cs="Calibri"/>
         </w:rPr>
+        <w:lastRenderedPageBreak/>
         <w:t>Dựa vào ý tưởng trên, ta có chương trình sau:</w:t>
       </w:r>
     </w:p>
@@ -2904,7 +3455,32 @@
                 <w:rPr>
                   <w:rFonts w:ascii="Cambria Math" w:hAnsi="Cambria Math" w:cs="Calibri"/>
                 </w:rPr>
-                <m:t>Int(|tanh(Int</m:t>
+                <m:t>(1</m:t>
+              </m:r>
+              <m:r>
+                <w:rPr>
+                  <w:rFonts w:ascii="Cambria Math" w:hAnsi="Cambria Math" w:cs="Calibri"/>
+                </w:rPr>
+                <m:t>-Int(</m:t>
+              </m:r>
+              <m:r>
+                <w:rPr>
+                  <w:rFonts w:ascii="Cambria Math" w:hAnsi="Cambria Math" w:cs="Calibri"/>
+                </w:rPr>
+                <m:t>1</m:t>
+              </m:r>
+              <m:r>
+                <w:rPr>
+                  <w:rFonts w:ascii="Cambria Math" w:hAnsi="Cambria Math" w:cs="Calibri"/>
+                  <w:lang w:val="en-US"/>
+                </w:rPr>
+                <m:t>-</m:t>
+              </m:r>
+              <m:r>
+                <w:rPr>
+                  <w:rFonts w:ascii="Cambria Math" w:hAnsi="Cambria Math" w:cs="Calibri"/>
+                </w:rPr>
+                <m:t>|tanh(Int</m:t>
               </m:r>
               <m:d>
                 <m:dPr>
@@ -2980,39 +3556,13 @@
                 <w:rPr>
                   <w:rFonts w:ascii="Cambria Math" w:hAnsi="Cambria Math" w:cs="Calibri"/>
                 </w:rPr>
-                <m:t>)|+1-</m:t>
+                <m:t>)|</m:t>
               </m:r>
-              <m:sSup>
-                <m:sSupPr>
-                  <m:ctrlPr>
-                    <w:rPr>
-                      <w:rFonts w:ascii="Cambria Math" w:hAnsi="Cambria Math" w:cs="Calibri"/>
-                      <w:i/>
-                    </w:rPr>
-                  </m:ctrlPr>
-                </m:sSupPr>
-                <m:e>
-                  <m:r>
-                    <w:rPr>
-                      <w:rFonts w:ascii="Cambria Math" w:hAnsi="Cambria Math" w:cs="Calibri"/>
-                    </w:rPr>
-                    <m:t>10</m:t>
-                  </m:r>
-                </m:e>
-                <m:sup>
-                  <m:r>
-                    <w:rPr>
-                      <w:rFonts w:ascii="Cambria Math" w:hAnsi="Cambria Math" w:cs="Calibri"/>
-                    </w:rPr>
-                    <m:t>-10</m:t>
-                  </m:r>
-                </m:sup>
-              </m:sSup>
               <m:r>
                 <w:rPr>
                   <w:rFonts w:ascii="Cambria Math" w:hAnsi="Cambria Math" w:cs="Calibri"/>
                 </w:rPr>
-                <m:t>)</m:t>
+                <m:t>))</m:t>
               </m:r>
             </m:e>
           </m:nary>
@@ -3060,9 +3610,7 @@
           <w:szCs w:val="24"/>
         </w:rPr>
       </w:pPr>
-    </w:p>
-    <w:p>
-      <w:pPr>
+      <w:r>
         <w:rPr>
           <w:rFonts w:ascii="Calibri" w:hAnsi="Calibri" w:cs="Calibri"/>
           <w:b/>
@@ -3070,49 +3618,6 @@
           <w:sz w:val="24"/>
           <w:szCs w:val="24"/>
         </w:rPr>
-      </w:pPr>
-    </w:p>
-    <w:p>
-      <w:pPr>
-        <w:rPr>
-          <w:rFonts w:ascii="Calibri" w:hAnsi="Calibri" w:cs="Calibri"/>
-          <w:b/>
-          <w:bCs/>
-          <w:sz w:val="24"/>
-          <w:szCs w:val="24"/>
-        </w:rPr>
-      </w:pPr>
-    </w:p>
-    <w:p>
-      <w:pPr>
-        <w:rPr>
-          <w:rFonts w:ascii="Calibri" w:hAnsi="Calibri" w:cs="Calibri"/>
-          <w:b/>
-          <w:bCs/>
-          <w:sz w:val="24"/>
-          <w:szCs w:val="24"/>
-        </w:rPr>
-      </w:pPr>
-    </w:p>
-    <w:p>
-      <w:pPr>
-        <w:rPr>
-          <w:rFonts w:ascii="Calibri" w:hAnsi="Calibri" w:cs="Calibri"/>
-          <w:b/>
-          <w:bCs/>
-          <w:sz w:val="24"/>
-          <w:szCs w:val="24"/>
-        </w:rPr>
-      </w:pPr>
-      <w:r>
-        <w:rPr>
-          <w:rFonts w:ascii="Calibri" w:hAnsi="Calibri" w:cs="Calibri"/>
-          <w:b/>
-          <w:bCs/>
-          <w:sz w:val="24"/>
-          <w:szCs w:val="24"/>
-        </w:rPr>
-        <w:lastRenderedPageBreak/>
         <w:t>II.</w:t>
       </w:r>
       <w:r>
@@ -3270,7 +3775,6 @@
       <w:pPr>
         <w:rPr>
           <w:rFonts w:ascii="Calibri" w:eastAsiaTheme="minorEastAsia" w:hAnsi="Calibri" w:cs="Calibri"/>
-          <w:lang w:val="en-US"/>
         </w:rPr>
       </w:pPr>
       <w:r>
@@ -3282,7 +3786,6 @@
       <w:r>
         <w:rPr>
           <w:rFonts w:ascii="Calibri" w:eastAsiaTheme="minorEastAsia" w:hAnsi="Calibri" w:cs="Calibri"/>
-          <w:lang w:val="en-US"/>
         </w:rPr>
         <w:t xml:space="preserve"> </w:t>
       </w:r>
@@ -4616,7 +5119,6 @@
   <w:style w:type="character" w:default="1" w:styleId="DefaultParagraphFont">
     <w:name w:val="Default Paragraph Font"/>
     <w:uiPriority w:val="1"/>
-    <w:semiHidden/>
     <w:unhideWhenUsed/>
   </w:style>
   <w:style w:type="table" w:default="1" w:styleId="TableNormal">

</xml_diff>

<commit_message>
Update number slicing technique
</commit_message>
<xml_diff>
--- a/docs/vn/Code Cùng Casio.docx
+++ b/docs/vn/Code Cùng Casio.docx
@@ -3599,13 +3599,573 @@
         <w:rPr>
           <w:rFonts w:ascii="Calibri" w:eastAsiaTheme="minorEastAsia" w:hAnsi="Calibri" w:cs="Calibri"/>
         </w:rPr>
-        <w:t>Để cắt được 1 số con trong 1 số, ta có thể sử dụng công thức sau:</w:t>
-      </w:r>
-    </w:p>
-    <w:p>
-      <w:pPr>
-        <w:rPr>
-          <w:rFonts w:ascii="Calibri" w:eastAsiaTheme="minorEastAsia" w:hAnsi="Calibri" w:cs="Calibri"/>
+        <w:t>Giả sử số là 123456, muốn cắt được số từ chữ số thứ 3 đến chữ số thứ 5 (tức 345)</w:t>
+      </w:r>
+      <w:r>
+        <w:rPr>
+          <w:rFonts w:ascii="Calibri" w:eastAsiaTheme="minorEastAsia" w:hAnsi="Calibri" w:cs="Calibri"/>
+        </w:rPr>
+        <w:t>.</w:t>
+      </w:r>
+    </w:p>
+    <w:p>
+      <w:pPr>
+        <w:rPr>
+          <w:rFonts w:ascii="Calibri" w:eastAsiaTheme="minorEastAsia" w:hAnsi="Calibri" w:cs="Calibri"/>
+          <w:lang w:val="en-US"/>
+        </w:rPr>
+      </w:pPr>
+      <w:r>
+        <w:rPr>
+          <w:rFonts w:ascii="Calibri" w:eastAsiaTheme="minorEastAsia" w:hAnsi="Calibri" w:cs="Calibri"/>
+        </w:rPr>
+        <w:t>Bước 1, ta cần cắt bỏ “12” để còn lại 3456. Ta nhận thấy 123456 mod 10000 bằng 3456</w:t>
+      </w:r>
+      <w:r>
+        <w:rPr>
+          <w:rFonts w:ascii="Calibri" w:eastAsiaTheme="minorEastAsia" w:hAnsi="Calibri" w:cs="Calibri"/>
+          <w:lang w:val="en-US"/>
+        </w:rPr>
+        <w:t xml:space="preserve">, </w:t>
+      </w:r>
+      <w:proofErr w:type="spellStart"/>
+      <w:r>
+        <w:rPr>
+          <w:rFonts w:ascii="Calibri" w:eastAsiaTheme="minorEastAsia" w:hAnsi="Calibri" w:cs="Calibri"/>
+          <w:lang w:val="en-US"/>
+        </w:rPr>
+        <w:t>nhưng</w:t>
+      </w:r>
+      <w:proofErr w:type="spellEnd"/>
+      <w:r>
+        <w:rPr>
+          <w:rFonts w:ascii="Calibri" w:eastAsiaTheme="minorEastAsia" w:hAnsi="Calibri" w:cs="Calibri"/>
+          <w:lang w:val="en-US"/>
+        </w:rPr>
+        <w:t xml:space="preserve"> Casio </w:t>
+      </w:r>
+      <w:proofErr w:type="spellStart"/>
+      <w:r>
+        <w:rPr>
+          <w:rFonts w:ascii="Calibri" w:eastAsiaTheme="minorEastAsia" w:hAnsi="Calibri" w:cs="Calibri"/>
+          <w:lang w:val="en-US"/>
+        </w:rPr>
+        <w:t>không</w:t>
+      </w:r>
+      <w:proofErr w:type="spellEnd"/>
+      <w:r>
+        <w:rPr>
+          <w:rFonts w:ascii="Calibri" w:eastAsiaTheme="minorEastAsia" w:hAnsi="Calibri" w:cs="Calibri"/>
+          <w:lang w:val="en-US"/>
+        </w:rPr>
+        <w:t xml:space="preserve"> </w:t>
+      </w:r>
+      <w:proofErr w:type="spellStart"/>
+      <w:r>
+        <w:rPr>
+          <w:rFonts w:ascii="Calibri" w:eastAsiaTheme="minorEastAsia" w:hAnsi="Calibri" w:cs="Calibri"/>
+          <w:lang w:val="en-US"/>
+        </w:rPr>
+        <w:t>có</w:t>
+      </w:r>
+      <w:proofErr w:type="spellEnd"/>
+      <w:r>
+        <w:rPr>
+          <w:rFonts w:ascii="Calibri" w:eastAsiaTheme="minorEastAsia" w:hAnsi="Calibri" w:cs="Calibri"/>
+          <w:lang w:val="en-US"/>
+        </w:rPr>
+        <w:t xml:space="preserve"> </w:t>
+      </w:r>
+      <w:proofErr w:type="spellStart"/>
+      <w:r>
+        <w:rPr>
+          <w:rFonts w:ascii="Calibri" w:eastAsiaTheme="minorEastAsia" w:hAnsi="Calibri" w:cs="Calibri"/>
+          <w:lang w:val="en-US"/>
+        </w:rPr>
+        <w:t>cách</w:t>
+      </w:r>
+      <w:proofErr w:type="spellEnd"/>
+      <w:r>
+        <w:rPr>
+          <w:rFonts w:ascii="Calibri" w:eastAsiaTheme="minorEastAsia" w:hAnsi="Calibri" w:cs="Calibri"/>
+          <w:lang w:val="en-US"/>
+        </w:rPr>
+        <w:t xml:space="preserve"> </w:t>
+      </w:r>
+      <w:proofErr w:type="spellStart"/>
+      <w:r>
+        <w:rPr>
+          <w:rFonts w:ascii="Calibri" w:eastAsiaTheme="minorEastAsia" w:hAnsi="Calibri" w:cs="Calibri"/>
+          <w:lang w:val="en-US"/>
+        </w:rPr>
+        <w:t>để</w:t>
+      </w:r>
+      <w:proofErr w:type="spellEnd"/>
+      <w:r>
+        <w:rPr>
+          <w:rFonts w:ascii="Calibri" w:eastAsiaTheme="minorEastAsia" w:hAnsi="Calibri" w:cs="Calibri"/>
+          <w:lang w:val="en-US"/>
+        </w:rPr>
+        <w:t xml:space="preserve"> </w:t>
+      </w:r>
+      <w:proofErr w:type="spellStart"/>
+      <w:r>
+        <w:rPr>
+          <w:rFonts w:ascii="Calibri" w:eastAsiaTheme="minorEastAsia" w:hAnsi="Calibri" w:cs="Calibri"/>
+          <w:lang w:val="en-US"/>
+        </w:rPr>
+        <w:t>lấy</w:t>
+      </w:r>
+      <w:proofErr w:type="spellEnd"/>
+      <w:r>
+        <w:rPr>
+          <w:rFonts w:ascii="Calibri" w:eastAsiaTheme="minorEastAsia" w:hAnsi="Calibri" w:cs="Calibri"/>
+          <w:lang w:val="en-US"/>
+        </w:rPr>
+        <w:t xml:space="preserve"> </w:t>
+      </w:r>
+      <w:proofErr w:type="spellStart"/>
+      <w:r>
+        <w:rPr>
+          <w:rFonts w:ascii="Calibri" w:eastAsiaTheme="minorEastAsia" w:hAnsi="Calibri" w:cs="Calibri"/>
+          <w:lang w:val="en-US"/>
+        </w:rPr>
+        <w:t>phần</w:t>
+      </w:r>
+      <w:proofErr w:type="spellEnd"/>
+      <w:r>
+        <w:rPr>
+          <w:rFonts w:ascii="Calibri" w:eastAsiaTheme="minorEastAsia" w:hAnsi="Calibri" w:cs="Calibri"/>
+          <w:lang w:val="en-US"/>
+        </w:rPr>
+        <w:t xml:space="preserve"> </w:t>
+      </w:r>
+      <w:proofErr w:type="spellStart"/>
+      <w:r>
+        <w:rPr>
+          <w:rFonts w:ascii="Calibri" w:eastAsiaTheme="minorEastAsia" w:hAnsi="Calibri" w:cs="Calibri"/>
+          <w:lang w:val="en-US"/>
+        </w:rPr>
+        <w:t>dư</w:t>
+      </w:r>
+      <w:proofErr w:type="spellEnd"/>
+      <w:r>
+        <w:rPr>
+          <w:rFonts w:ascii="Calibri" w:eastAsiaTheme="minorEastAsia" w:hAnsi="Calibri" w:cs="Calibri"/>
+          <w:lang w:val="en-US"/>
+        </w:rPr>
+        <w:t xml:space="preserve"> (</w:t>
+      </w:r>
+      <w:proofErr w:type="spellStart"/>
+      <w:r>
+        <w:rPr>
+          <w:rFonts w:ascii="Calibri" w:eastAsiaTheme="minorEastAsia" w:hAnsi="Calibri" w:cs="Calibri"/>
+          <w:lang w:val="en-US"/>
+        </w:rPr>
+        <w:t>dấu</w:t>
+      </w:r>
+      <w:proofErr w:type="spellEnd"/>
+      <w:r>
+        <w:rPr>
+          <w:rFonts w:ascii="Calibri" w:eastAsiaTheme="minorEastAsia" w:hAnsi="Calibri" w:cs="Calibri"/>
+          <w:lang w:val="en-US"/>
+        </w:rPr>
+        <w:t xml:space="preserve"> </w:t>
+      </w:r>
+      <w:r>
+        <w:rPr>
+          <w:rFonts w:ascii="Calibri" w:eastAsiaTheme="minorEastAsia" w:hAnsi="Calibri" w:cs="Calibri"/>
+        </w:rPr>
+        <w:t>÷</w:t>
+      </w:r>
+      <w:r>
+        <w:rPr>
+          <w:rFonts w:ascii="Calibri" w:eastAsiaTheme="minorEastAsia" w:hAnsi="Calibri" w:cs="Calibri"/>
+          <w:lang w:val="en-US"/>
+        </w:rPr>
+        <w:t xml:space="preserve">R </w:t>
+      </w:r>
+      <w:proofErr w:type="spellStart"/>
+      <w:r>
+        <w:rPr>
+          <w:rFonts w:ascii="Calibri" w:eastAsiaTheme="minorEastAsia" w:hAnsi="Calibri" w:cs="Calibri"/>
+          <w:lang w:val="en-US"/>
+        </w:rPr>
+        <w:t>không</w:t>
+      </w:r>
+      <w:proofErr w:type="spellEnd"/>
+      <w:r>
+        <w:rPr>
+          <w:rFonts w:ascii="Calibri" w:eastAsiaTheme="minorEastAsia" w:hAnsi="Calibri" w:cs="Calibri"/>
+          <w:lang w:val="en-US"/>
+        </w:rPr>
+        <w:t xml:space="preserve"> </w:t>
+      </w:r>
+      <w:proofErr w:type="spellStart"/>
+      <w:r>
+        <w:rPr>
+          <w:rFonts w:ascii="Calibri" w:eastAsiaTheme="minorEastAsia" w:hAnsi="Calibri" w:cs="Calibri"/>
+          <w:lang w:val="en-US"/>
+        </w:rPr>
+        <w:t>cho</w:t>
+      </w:r>
+      <w:proofErr w:type="spellEnd"/>
+      <w:r>
+        <w:rPr>
+          <w:rFonts w:ascii="Calibri" w:eastAsiaTheme="minorEastAsia" w:hAnsi="Calibri" w:cs="Calibri"/>
+          <w:lang w:val="en-US"/>
+        </w:rPr>
+        <w:t xml:space="preserve"> ta </w:t>
+      </w:r>
+      <w:proofErr w:type="spellStart"/>
+      <w:r>
+        <w:rPr>
+          <w:rFonts w:ascii="Calibri" w:eastAsiaTheme="minorEastAsia" w:hAnsi="Calibri" w:cs="Calibri"/>
+          <w:lang w:val="en-US"/>
+        </w:rPr>
+        <w:t>một</w:t>
+      </w:r>
+      <w:proofErr w:type="spellEnd"/>
+      <w:r>
+        <w:rPr>
+          <w:rFonts w:ascii="Calibri" w:eastAsiaTheme="minorEastAsia" w:hAnsi="Calibri" w:cs="Calibri"/>
+          <w:lang w:val="en-US"/>
+        </w:rPr>
+        <w:t xml:space="preserve"> </w:t>
+      </w:r>
+      <w:proofErr w:type="spellStart"/>
+      <w:r>
+        <w:rPr>
+          <w:rFonts w:ascii="Calibri" w:eastAsiaTheme="minorEastAsia" w:hAnsi="Calibri" w:cs="Calibri"/>
+          <w:lang w:val="en-US"/>
+        </w:rPr>
+        <w:t>kết</w:t>
+      </w:r>
+      <w:proofErr w:type="spellEnd"/>
+      <w:r>
+        <w:rPr>
+          <w:rFonts w:ascii="Calibri" w:eastAsiaTheme="minorEastAsia" w:hAnsi="Calibri" w:cs="Calibri"/>
+          <w:lang w:val="en-US"/>
+        </w:rPr>
+        <w:t xml:space="preserve"> </w:t>
+      </w:r>
+      <w:proofErr w:type="spellStart"/>
+      <w:r>
+        <w:rPr>
+          <w:rFonts w:ascii="Calibri" w:eastAsiaTheme="minorEastAsia" w:hAnsi="Calibri" w:cs="Calibri"/>
+          <w:lang w:val="en-US"/>
+        </w:rPr>
+        <w:t>quả</w:t>
+      </w:r>
+      <w:proofErr w:type="spellEnd"/>
+      <w:r>
+        <w:rPr>
+          <w:rFonts w:ascii="Calibri" w:eastAsiaTheme="minorEastAsia" w:hAnsi="Calibri" w:cs="Calibri"/>
+          <w:lang w:val="en-US"/>
+        </w:rPr>
+        <w:t xml:space="preserve"> </w:t>
+      </w:r>
+      <w:proofErr w:type="spellStart"/>
+      <w:r>
+        <w:rPr>
+          <w:rFonts w:ascii="Calibri" w:eastAsiaTheme="minorEastAsia" w:hAnsi="Calibri" w:cs="Calibri"/>
+          <w:lang w:val="en-US"/>
+        </w:rPr>
+        <w:t>có</w:t>
+      </w:r>
+      <w:proofErr w:type="spellEnd"/>
+      <w:r>
+        <w:rPr>
+          <w:rFonts w:ascii="Calibri" w:eastAsiaTheme="minorEastAsia" w:hAnsi="Calibri" w:cs="Calibri"/>
+          <w:lang w:val="en-US"/>
+        </w:rPr>
+        <w:t xml:space="preserve"> </w:t>
+      </w:r>
+      <w:proofErr w:type="spellStart"/>
+      <w:r>
+        <w:rPr>
+          <w:rFonts w:ascii="Calibri" w:eastAsiaTheme="minorEastAsia" w:hAnsi="Calibri" w:cs="Calibri"/>
+          <w:lang w:val="en-US"/>
+        </w:rPr>
+        <w:t>thể</w:t>
+      </w:r>
+      <w:proofErr w:type="spellEnd"/>
+      <w:r>
+        <w:rPr>
+          <w:rFonts w:ascii="Calibri" w:eastAsiaTheme="minorEastAsia" w:hAnsi="Calibri" w:cs="Calibri"/>
+          <w:lang w:val="en-US"/>
+        </w:rPr>
+        <w:t xml:space="preserve"> </w:t>
+      </w:r>
+      <w:proofErr w:type="spellStart"/>
+      <w:r>
+        <w:rPr>
+          <w:rFonts w:ascii="Calibri" w:eastAsiaTheme="minorEastAsia" w:hAnsi="Calibri" w:cs="Calibri"/>
+          <w:lang w:val="en-US"/>
+        </w:rPr>
+        <w:t>gán</w:t>
+      </w:r>
+      <w:proofErr w:type="spellEnd"/>
+      <w:r>
+        <w:rPr>
+          <w:rFonts w:ascii="Calibri" w:eastAsiaTheme="minorEastAsia" w:hAnsi="Calibri" w:cs="Calibri"/>
+          <w:lang w:val="en-US"/>
+        </w:rPr>
+        <w:t xml:space="preserve"> </w:t>
+      </w:r>
+      <w:proofErr w:type="spellStart"/>
+      <w:r>
+        <w:rPr>
+          <w:rFonts w:ascii="Calibri" w:eastAsiaTheme="minorEastAsia" w:hAnsi="Calibri" w:cs="Calibri"/>
+          <w:lang w:val="en-US"/>
+        </w:rPr>
+        <w:t>được</w:t>
+      </w:r>
+      <w:proofErr w:type="spellEnd"/>
+      <w:r>
+        <w:rPr>
+          <w:rFonts w:ascii="Calibri" w:eastAsiaTheme="minorEastAsia" w:hAnsi="Calibri" w:cs="Calibri"/>
+          <w:lang w:val="en-US"/>
+        </w:rPr>
+        <w:t xml:space="preserve"> </w:t>
+      </w:r>
+      <w:proofErr w:type="spellStart"/>
+      <w:r>
+        <w:rPr>
+          <w:rFonts w:ascii="Calibri" w:eastAsiaTheme="minorEastAsia" w:hAnsi="Calibri" w:cs="Calibri"/>
+          <w:lang w:val="en-US"/>
+        </w:rPr>
+        <w:t>vào</w:t>
+      </w:r>
+      <w:proofErr w:type="spellEnd"/>
+      <w:r>
+        <w:rPr>
+          <w:rFonts w:ascii="Calibri" w:eastAsiaTheme="minorEastAsia" w:hAnsi="Calibri" w:cs="Calibri"/>
+          <w:lang w:val="en-US"/>
+        </w:rPr>
+        <w:t xml:space="preserve"> </w:t>
+      </w:r>
+      <w:proofErr w:type="spellStart"/>
+      <w:r>
+        <w:rPr>
+          <w:rFonts w:ascii="Calibri" w:eastAsiaTheme="minorEastAsia" w:hAnsi="Calibri" w:cs="Calibri"/>
+          <w:lang w:val="en-US"/>
+        </w:rPr>
+        <w:t>biến</w:t>
+      </w:r>
+      <w:proofErr w:type="spellEnd"/>
+      <w:r>
+        <w:rPr>
+          <w:rFonts w:ascii="Calibri" w:eastAsiaTheme="minorEastAsia" w:hAnsi="Calibri" w:cs="Calibri"/>
+          <w:lang w:val="en-US"/>
+        </w:rPr>
+        <w:t xml:space="preserve"> </w:t>
+      </w:r>
+      <w:proofErr w:type="spellStart"/>
+      <w:r>
+        <w:rPr>
+          <w:rFonts w:ascii="Calibri" w:eastAsiaTheme="minorEastAsia" w:hAnsi="Calibri" w:cs="Calibri"/>
+          <w:lang w:val="en-US"/>
+        </w:rPr>
+        <w:t>nên</w:t>
+      </w:r>
+      <w:proofErr w:type="spellEnd"/>
+      <w:r>
+        <w:rPr>
+          <w:rFonts w:ascii="Calibri" w:eastAsiaTheme="minorEastAsia" w:hAnsi="Calibri" w:cs="Calibri"/>
+          <w:lang w:val="en-US"/>
+        </w:rPr>
+        <w:t xml:space="preserve"> </w:t>
+      </w:r>
+      <w:proofErr w:type="spellStart"/>
+      <w:r>
+        <w:rPr>
+          <w:rFonts w:ascii="Calibri" w:eastAsiaTheme="minorEastAsia" w:hAnsi="Calibri" w:cs="Calibri"/>
+          <w:lang w:val="en-US"/>
+        </w:rPr>
+        <w:t>không</w:t>
+      </w:r>
+      <w:proofErr w:type="spellEnd"/>
+      <w:r>
+        <w:rPr>
+          <w:rFonts w:ascii="Calibri" w:eastAsiaTheme="minorEastAsia" w:hAnsi="Calibri" w:cs="Calibri"/>
+          <w:lang w:val="en-US"/>
+        </w:rPr>
+        <w:t xml:space="preserve"> </w:t>
+      </w:r>
+      <w:proofErr w:type="spellStart"/>
+      <w:r>
+        <w:rPr>
+          <w:rFonts w:ascii="Calibri" w:eastAsiaTheme="minorEastAsia" w:hAnsi="Calibri" w:cs="Calibri"/>
+          <w:lang w:val="en-US"/>
+        </w:rPr>
+        <w:t>dùng</w:t>
+      </w:r>
+      <w:proofErr w:type="spellEnd"/>
+      <w:r>
+        <w:rPr>
+          <w:rFonts w:ascii="Calibri" w:eastAsiaTheme="minorEastAsia" w:hAnsi="Calibri" w:cs="Calibri"/>
+          <w:lang w:val="en-US"/>
+        </w:rPr>
+        <w:t xml:space="preserve"> </w:t>
+      </w:r>
+      <w:proofErr w:type="spellStart"/>
+      <w:r>
+        <w:rPr>
+          <w:rFonts w:ascii="Calibri" w:eastAsiaTheme="minorEastAsia" w:hAnsi="Calibri" w:cs="Calibri"/>
+          <w:lang w:val="en-US"/>
+        </w:rPr>
+        <w:t>được</w:t>
+      </w:r>
+      <w:proofErr w:type="spellEnd"/>
+      <w:r>
+        <w:rPr>
+          <w:rFonts w:ascii="Calibri" w:eastAsiaTheme="minorEastAsia" w:hAnsi="Calibri" w:cs="Calibri"/>
+          <w:lang w:val="en-US"/>
+        </w:rPr>
+        <w:t>)</w:t>
+      </w:r>
+      <w:r>
+        <w:rPr>
+          <w:rFonts w:ascii="Calibri" w:eastAsiaTheme="minorEastAsia" w:hAnsi="Calibri" w:cs="Calibri"/>
+          <w:lang w:val="en-US"/>
+        </w:rPr>
+        <w:t xml:space="preserve">, </w:t>
+      </w:r>
+      <w:proofErr w:type="spellStart"/>
+      <w:r>
+        <w:rPr>
+          <w:rFonts w:ascii="Calibri" w:eastAsiaTheme="minorEastAsia" w:hAnsi="Calibri" w:cs="Calibri"/>
+          <w:lang w:val="en-US"/>
+        </w:rPr>
+        <w:t>nên</w:t>
+      </w:r>
+      <w:proofErr w:type="spellEnd"/>
+      <w:r>
+        <w:rPr>
+          <w:rFonts w:ascii="Calibri" w:eastAsiaTheme="minorEastAsia" w:hAnsi="Calibri" w:cs="Calibri"/>
+          <w:lang w:val="en-US"/>
+        </w:rPr>
+        <w:t xml:space="preserve"> ta </w:t>
+      </w:r>
+      <w:proofErr w:type="spellStart"/>
+      <w:r>
+        <w:rPr>
+          <w:rFonts w:ascii="Calibri" w:eastAsiaTheme="minorEastAsia" w:hAnsi="Calibri" w:cs="Calibri"/>
+          <w:lang w:val="en-US"/>
+        </w:rPr>
+        <w:t>có</w:t>
+      </w:r>
+      <w:proofErr w:type="spellEnd"/>
+      <w:r>
+        <w:rPr>
+          <w:rFonts w:ascii="Calibri" w:eastAsiaTheme="minorEastAsia" w:hAnsi="Calibri" w:cs="Calibri"/>
+          <w:lang w:val="en-US"/>
+        </w:rPr>
+        <w:t xml:space="preserve"> </w:t>
+      </w:r>
+      <w:proofErr w:type="spellStart"/>
+      <w:r>
+        <w:rPr>
+          <w:rFonts w:ascii="Calibri" w:eastAsiaTheme="minorEastAsia" w:hAnsi="Calibri" w:cs="Calibri"/>
+          <w:lang w:val="en-US"/>
+        </w:rPr>
+        <w:t>thể</w:t>
+      </w:r>
+      <w:proofErr w:type="spellEnd"/>
+      <w:r>
+        <w:rPr>
+          <w:rFonts w:ascii="Calibri" w:eastAsiaTheme="minorEastAsia" w:hAnsi="Calibri" w:cs="Calibri"/>
+          <w:lang w:val="en-US"/>
+        </w:rPr>
+        <w:t xml:space="preserve"> </w:t>
+      </w:r>
+      <w:proofErr w:type="spellStart"/>
+      <w:r>
+        <w:rPr>
+          <w:rFonts w:ascii="Calibri" w:eastAsiaTheme="minorEastAsia" w:hAnsi="Calibri" w:cs="Calibri"/>
+          <w:lang w:val="en-US"/>
+        </w:rPr>
+        <w:t>sử</w:t>
+      </w:r>
+      <w:proofErr w:type="spellEnd"/>
+      <w:r>
+        <w:rPr>
+          <w:rFonts w:ascii="Calibri" w:eastAsiaTheme="minorEastAsia" w:hAnsi="Calibri" w:cs="Calibri"/>
+          <w:lang w:val="en-US"/>
+        </w:rPr>
+        <w:t xml:space="preserve"> </w:t>
+      </w:r>
+      <w:proofErr w:type="spellStart"/>
+      <w:r>
+        <w:rPr>
+          <w:rFonts w:ascii="Calibri" w:eastAsiaTheme="minorEastAsia" w:hAnsi="Calibri" w:cs="Calibri"/>
+          <w:lang w:val="en-US"/>
+        </w:rPr>
+        <w:t>dụng</w:t>
+      </w:r>
+      <w:proofErr w:type="spellEnd"/>
+      <w:r>
+        <w:rPr>
+          <w:rFonts w:ascii="Calibri" w:eastAsiaTheme="minorEastAsia" w:hAnsi="Calibri" w:cs="Calibri"/>
+          <w:lang w:val="en-US"/>
+        </w:rPr>
+        <w:t xml:space="preserve"> </w:t>
+      </w:r>
+      <w:proofErr w:type="spellStart"/>
+      <w:r>
+        <w:rPr>
+          <w:rFonts w:ascii="Calibri" w:eastAsiaTheme="minorEastAsia" w:hAnsi="Calibri" w:cs="Calibri"/>
+          <w:lang w:val="en-US"/>
+        </w:rPr>
+        <w:t>công</w:t>
+      </w:r>
+      <w:proofErr w:type="spellEnd"/>
+      <w:r>
+        <w:rPr>
+          <w:rFonts w:ascii="Calibri" w:eastAsiaTheme="minorEastAsia" w:hAnsi="Calibri" w:cs="Calibri"/>
+          <w:lang w:val="en-US"/>
+        </w:rPr>
+        <w:t xml:space="preserve"> </w:t>
+      </w:r>
+      <w:proofErr w:type="spellStart"/>
+      <w:r>
+        <w:rPr>
+          <w:rFonts w:ascii="Calibri" w:eastAsiaTheme="minorEastAsia" w:hAnsi="Calibri" w:cs="Calibri"/>
+          <w:lang w:val="en-US"/>
+        </w:rPr>
+        <w:t>thức</w:t>
+      </w:r>
+      <w:proofErr w:type="spellEnd"/>
+      <w:r>
+        <w:rPr>
+          <w:rFonts w:ascii="Calibri" w:eastAsiaTheme="minorEastAsia" w:hAnsi="Calibri" w:cs="Calibri"/>
+          <w:lang w:val="en-US"/>
+        </w:rPr>
+        <w:t xml:space="preserve"> </w:t>
+      </w:r>
+      <w:proofErr w:type="spellStart"/>
+      <w:r>
+        <w:rPr>
+          <w:rFonts w:ascii="Calibri" w:eastAsiaTheme="minorEastAsia" w:hAnsi="Calibri" w:cs="Calibri"/>
+          <w:lang w:val="en-US"/>
+        </w:rPr>
+        <w:t>sau</w:t>
+      </w:r>
+      <w:proofErr w:type="spellEnd"/>
+      <w:r>
+        <w:rPr>
+          <w:rFonts w:ascii="Calibri" w:eastAsiaTheme="minorEastAsia" w:hAnsi="Calibri" w:cs="Calibri"/>
+          <w:lang w:val="en-US"/>
+        </w:rPr>
+        <w:t>:</w:t>
+      </w:r>
+    </w:p>
+    <w:p>
+      <w:pPr>
+        <w:rPr>
+          <w:rFonts w:ascii="Calibri" w:eastAsiaTheme="minorEastAsia" w:hAnsi="Calibri" w:cs="Calibri"/>
+          <w:lang w:val="en-US"/>
         </w:rPr>
       </w:pPr>
       <m:oMathPara>
@@ -3614,18 +4174,448 @@
             <w:rPr>
               <w:rFonts w:ascii="Cambria Math" w:eastAsiaTheme="minorEastAsia" w:hAnsi="Cambria Math" w:cs="Calibri"/>
             </w:rPr>
-            <m:t>Int</m:t>
+            <m:t>1</m:t>
           </m:r>
-          <m:d>
-            <m:dPr>
+          <m:r>
+            <w:rPr>
+              <w:rFonts w:ascii="Cambria Math" w:eastAsiaTheme="minorEastAsia" w:hAnsi="Cambria Math" w:cs="Calibri"/>
+              <w:lang w:val="en-US"/>
+            </w:rPr>
+            <m:t>23456</m:t>
+          </m:r>
+          <m:r>
+            <w:rPr>
+              <w:rFonts w:ascii="Cambria Math" w:eastAsiaTheme="minorEastAsia" w:hAnsi="Cambria Math" w:cs="Calibri"/>
+            </w:rPr>
+            <m:t>-</m:t>
+          </m:r>
+          <m:r>
+            <w:rPr>
+              <w:rFonts w:ascii="Cambria Math" w:eastAsiaTheme="minorEastAsia" w:hAnsi="Cambria Math" w:cs="Calibri"/>
+            </w:rPr>
+            <m:t>1</m:t>
+          </m:r>
+          <m:r>
+            <w:rPr>
+              <w:rFonts w:ascii="Cambria Math" w:eastAsiaTheme="minorEastAsia" w:hAnsi="Cambria Math" w:cs="Calibri"/>
+              <w:lang w:val="en-US"/>
+            </w:rPr>
+            <m:t>0000</m:t>
+          </m:r>
+          <m:r>
+            <w:rPr>
+              <w:rFonts w:ascii="Cambria Math" w:eastAsiaTheme="minorEastAsia" w:hAnsi="Cambria Math" w:cs="Calibri"/>
+            </w:rPr>
+            <m:t>Int(</m:t>
+          </m:r>
+          <m:f>
+            <m:fPr>
               <m:ctrlPr>
                 <w:rPr>
                   <w:rFonts w:ascii="Cambria Math" w:eastAsiaTheme="minorEastAsia" w:hAnsi="Cambria Math" w:cs="Calibri"/>
                   <w:i/>
                 </w:rPr>
               </m:ctrlPr>
-            </m:dPr>
-            <m:e>
+            </m:fPr>
+            <m:num>
+              <m:r>
+                <w:rPr>
+                  <w:rFonts w:ascii="Cambria Math" w:eastAsiaTheme="minorEastAsia" w:hAnsi="Cambria Math" w:cs="Calibri"/>
+                </w:rPr>
+                <m:t>1</m:t>
+              </m:r>
+              <m:r>
+                <w:rPr>
+                  <w:rFonts w:ascii="Cambria Math" w:eastAsiaTheme="minorEastAsia" w:hAnsi="Cambria Math" w:cs="Calibri"/>
+                  <w:lang w:val="en-US"/>
+                </w:rPr>
+                <m:t>23456</m:t>
+              </m:r>
+            </m:num>
+            <m:den>
+              <m:r>
+                <w:rPr>
+                  <w:rFonts w:ascii="Cambria Math" w:eastAsiaTheme="minorEastAsia" w:hAnsi="Cambria Math" w:cs="Calibri"/>
+                </w:rPr>
+                <m:t>1</m:t>
+              </m:r>
+              <m:r>
+                <w:rPr>
+                  <w:rFonts w:ascii="Cambria Math" w:eastAsiaTheme="minorEastAsia" w:hAnsi="Cambria Math" w:cs="Calibri"/>
+                  <w:lang w:val="en-US"/>
+                </w:rPr>
+                <m:t>0000</m:t>
+              </m:r>
+            </m:den>
+          </m:f>
+          <m:r>
+            <w:rPr>
+              <w:rFonts w:ascii="Cambria Math" w:eastAsiaTheme="minorEastAsia" w:hAnsi="Cambria Math" w:cs="Calibri"/>
+            </w:rPr>
+            <m:t>)</m:t>
+          </m:r>
+        </m:oMath>
+      </m:oMathPara>
+    </w:p>
+    <w:p>
+      <w:pPr>
+        <w:rPr>
+          <w:rFonts w:ascii="Calibri" w:eastAsiaTheme="minorEastAsia" w:hAnsi="Calibri" w:cs="Calibri"/>
+          <w:lang w:val="en-US"/>
+        </w:rPr>
+      </w:pPr>
+      <w:r>
+        <w:rPr>
+          <w:rFonts w:ascii="Calibri" w:eastAsiaTheme="minorEastAsia" w:hAnsi="Calibri" w:cs="Calibri"/>
+        </w:rPr>
+        <w:t>Bước 2, ta cần cắt bỏ “6” để còn lại 345. Ta nhận thấy 3456 chia 10 bằng 345.6, lấy phần nguyên còn 345</w:t>
+      </w:r>
+      <w:r>
+        <w:rPr>
+          <w:rFonts w:ascii="Calibri" w:eastAsiaTheme="minorEastAsia" w:hAnsi="Calibri" w:cs="Calibri"/>
+          <w:lang w:val="en-US"/>
+        </w:rPr>
+        <w:t xml:space="preserve">, </w:t>
+      </w:r>
+      <w:proofErr w:type="spellStart"/>
+      <w:r>
+        <w:rPr>
+          <w:rFonts w:ascii="Calibri" w:eastAsiaTheme="minorEastAsia" w:hAnsi="Calibri" w:cs="Calibri"/>
+          <w:lang w:val="en-US"/>
+        </w:rPr>
+        <w:t>bây</w:t>
+      </w:r>
+      <w:proofErr w:type="spellEnd"/>
+      <w:r>
+        <w:rPr>
+          <w:rFonts w:ascii="Calibri" w:eastAsiaTheme="minorEastAsia" w:hAnsi="Calibri" w:cs="Calibri"/>
+          <w:lang w:val="en-US"/>
+        </w:rPr>
+        <w:t xml:space="preserve"> </w:t>
+      </w:r>
+      <w:proofErr w:type="spellStart"/>
+      <w:r>
+        <w:rPr>
+          <w:rFonts w:ascii="Calibri" w:eastAsiaTheme="minorEastAsia" w:hAnsi="Calibri" w:cs="Calibri"/>
+          <w:lang w:val="en-US"/>
+        </w:rPr>
+        <w:t>giờ</w:t>
+      </w:r>
+      <w:proofErr w:type="spellEnd"/>
+      <w:r>
+        <w:rPr>
+          <w:rFonts w:ascii="Calibri" w:eastAsiaTheme="minorEastAsia" w:hAnsi="Calibri" w:cs="Calibri"/>
+          <w:lang w:val="en-US"/>
+        </w:rPr>
+        <w:t xml:space="preserve"> </w:t>
+      </w:r>
+      <w:proofErr w:type="spellStart"/>
+      <w:r>
+        <w:rPr>
+          <w:rFonts w:ascii="Calibri" w:eastAsiaTheme="minorEastAsia" w:hAnsi="Calibri" w:cs="Calibri"/>
+          <w:lang w:val="en-US"/>
+        </w:rPr>
+        <w:t>phép</w:t>
+      </w:r>
+      <w:proofErr w:type="spellEnd"/>
+      <w:r>
+        <w:rPr>
+          <w:rFonts w:ascii="Calibri" w:eastAsiaTheme="minorEastAsia" w:hAnsi="Calibri" w:cs="Calibri"/>
+          <w:lang w:val="en-US"/>
+        </w:rPr>
+        <w:t xml:space="preserve"> </w:t>
+      </w:r>
+      <w:proofErr w:type="spellStart"/>
+      <w:r>
+        <w:rPr>
+          <w:rFonts w:ascii="Calibri" w:eastAsiaTheme="minorEastAsia" w:hAnsi="Calibri" w:cs="Calibri"/>
+          <w:lang w:val="en-US"/>
+        </w:rPr>
+        <w:t>tính</w:t>
+      </w:r>
+      <w:proofErr w:type="spellEnd"/>
+      <w:r>
+        <w:rPr>
+          <w:rFonts w:ascii="Calibri" w:eastAsiaTheme="minorEastAsia" w:hAnsi="Calibri" w:cs="Calibri"/>
+          <w:lang w:val="en-US"/>
+        </w:rPr>
+        <w:t xml:space="preserve"> </w:t>
+      </w:r>
+      <w:proofErr w:type="spellStart"/>
+      <w:r>
+        <w:rPr>
+          <w:rFonts w:ascii="Calibri" w:eastAsiaTheme="minorEastAsia" w:hAnsi="Calibri" w:cs="Calibri"/>
+          <w:lang w:val="en-US"/>
+        </w:rPr>
+        <w:t>của</w:t>
+      </w:r>
+      <w:proofErr w:type="spellEnd"/>
+      <w:r>
+        <w:rPr>
+          <w:rFonts w:ascii="Calibri" w:eastAsiaTheme="minorEastAsia" w:hAnsi="Calibri" w:cs="Calibri"/>
+          <w:lang w:val="en-US"/>
+        </w:rPr>
+        <w:t xml:space="preserve"> ta </w:t>
+      </w:r>
+      <w:proofErr w:type="spellStart"/>
+      <w:r>
+        <w:rPr>
+          <w:rFonts w:ascii="Calibri" w:eastAsiaTheme="minorEastAsia" w:hAnsi="Calibri" w:cs="Calibri"/>
+          <w:lang w:val="en-US"/>
+        </w:rPr>
+        <w:t>thành</w:t>
+      </w:r>
+      <w:proofErr w:type="spellEnd"/>
+      <w:r>
+        <w:rPr>
+          <w:rFonts w:ascii="Calibri" w:eastAsiaTheme="minorEastAsia" w:hAnsi="Calibri" w:cs="Calibri"/>
+          <w:lang w:val="en-US"/>
+        </w:rPr>
+        <w:t>:</w:t>
+      </w:r>
+    </w:p>
+    <w:p>
+      <w:pPr>
+        <w:rPr>
+          <w:rFonts w:ascii="Calibri" w:eastAsiaTheme="minorEastAsia" w:hAnsi="Calibri" w:cs="Calibri"/>
+        </w:rPr>
+      </w:pPr>
+      <m:oMathPara>
+        <m:oMath>
+          <m:r>
+            <w:rPr>
+              <w:rFonts w:ascii="Cambria Math" w:eastAsiaTheme="minorEastAsia" w:hAnsi="Cambria Math" w:cs="Calibri"/>
+            </w:rPr>
+            <m:t>Int(</m:t>
+          </m:r>
+          <m:f>
+            <m:fPr>
+              <m:ctrlPr>
+                <w:rPr>
+                  <w:rFonts w:ascii="Cambria Math" w:eastAsiaTheme="minorEastAsia" w:hAnsi="Cambria Math" w:cs="Calibri"/>
+                  <w:i/>
+                </w:rPr>
+              </m:ctrlPr>
+            </m:fPr>
+            <m:num>
+              <m:r>
+                <w:rPr>
+                  <w:rFonts w:ascii="Cambria Math" w:eastAsiaTheme="minorEastAsia" w:hAnsi="Cambria Math" w:cs="Calibri"/>
+                  <w:lang w:val="en-US"/>
+                </w:rPr>
+                <m:t>1</m:t>
+              </m:r>
+              <m:r>
+                <w:rPr>
+                  <w:rFonts w:ascii="Cambria Math" w:eastAsiaTheme="minorEastAsia" w:hAnsi="Cambria Math" w:cs="Calibri"/>
+                  <w:lang w:val="en-US"/>
+                </w:rPr>
+                <m:t>23456</m:t>
+              </m:r>
+              <m:r>
+                <w:rPr>
+                  <w:rFonts w:ascii="Cambria Math" w:eastAsiaTheme="minorEastAsia" w:hAnsi="Cambria Math" w:cs="Calibri"/>
+                </w:rPr>
+                <m:t>-</m:t>
+              </m:r>
+              <m:r>
+                <w:rPr>
+                  <w:rFonts w:ascii="Cambria Math" w:eastAsiaTheme="minorEastAsia" w:hAnsi="Cambria Math" w:cs="Calibri"/>
+                </w:rPr>
+                <m:t>1</m:t>
+              </m:r>
+              <m:r>
+                <w:rPr>
+                  <w:rFonts w:ascii="Cambria Math" w:eastAsiaTheme="minorEastAsia" w:hAnsi="Cambria Math" w:cs="Calibri"/>
+                  <w:lang w:val="en-US"/>
+                </w:rPr>
+                <m:t>0000</m:t>
+              </m:r>
+              <m:r>
+                <w:rPr>
+                  <w:rFonts w:ascii="Cambria Math" w:eastAsiaTheme="minorEastAsia" w:hAnsi="Cambria Math" w:cs="Calibri"/>
+                </w:rPr>
+                <m:t>Int(</m:t>
+              </m:r>
+              <m:f>
+                <m:fPr>
+                  <m:ctrlPr>
+                    <w:rPr>
+                      <w:rFonts w:ascii="Cambria Math" w:eastAsiaTheme="minorEastAsia" w:hAnsi="Cambria Math" w:cs="Calibri"/>
+                      <w:i/>
+                    </w:rPr>
+                  </m:ctrlPr>
+                </m:fPr>
+                <m:num>
+                  <m:r>
+                    <w:rPr>
+                      <w:rFonts w:ascii="Cambria Math" w:eastAsiaTheme="minorEastAsia" w:hAnsi="Cambria Math" w:cs="Calibri"/>
+                    </w:rPr>
+                    <m:t>1</m:t>
+                  </m:r>
+                  <m:r>
+                    <w:rPr>
+                      <w:rFonts w:ascii="Cambria Math" w:eastAsiaTheme="minorEastAsia" w:hAnsi="Cambria Math" w:cs="Calibri"/>
+                      <w:lang w:val="en-US"/>
+                    </w:rPr>
+                    <m:t>23456</m:t>
+                  </m:r>
+                </m:num>
+                <m:den>
+                  <m:r>
+                    <w:rPr>
+                      <w:rFonts w:ascii="Cambria Math" w:eastAsiaTheme="minorEastAsia" w:hAnsi="Cambria Math" w:cs="Calibri"/>
+                    </w:rPr>
+                    <m:t>1</m:t>
+                  </m:r>
+                  <m:r>
+                    <w:rPr>
+                      <w:rFonts w:ascii="Cambria Math" w:eastAsiaTheme="minorEastAsia" w:hAnsi="Cambria Math" w:cs="Calibri"/>
+                      <w:lang w:val="en-US"/>
+                    </w:rPr>
+                    <m:t>0000</m:t>
+                  </m:r>
+                </m:den>
+              </m:f>
+              <m:r>
+                <w:rPr>
+                  <w:rFonts w:ascii="Cambria Math" w:eastAsiaTheme="minorEastAsia" w:hAnsi="Cambria Math" w:cs="Calibri"/>
+                </w:rPr>
+                <m:t>)</m:t>
+              </m:r>
+            </m:num>
+            <m:den>
+              <m:r>
+                <w:rPr>
+                  <w:rFonts w:ascii="Cambria Math" w:eastAsiaTheme="minorEastAsia" w:hAnsi="Cambria Math" w:cs="Calibri"/>
+                </w:rPr>
+                <m:t>1</m:t>
+              </m:r>
+              <m:r>
+                <w:rPr>
+                  <w:rFonts w:ascii="Cambria Math" w:eastAsiaTheme="minorEastAsia" w:hAnsi="Cambria Math" w:cs="Calibri"/>
+                  <w:lang w:val="en-US"/>
+                </w:rPr>
+                <m:t>0</m:t>
+              </m:r>
+            </m:den>
+          </m:f>
+          <m:r>
+            <w:rPr>
+              <w:rFonts w:ascii="Cambria Math" w:eastAsiaTheme="minorEastAsia" w:hAnsi="Cambria Math" w:cs="Calibri"/>
+            </w:rPr>
+            <m:t>)</m:t>
+          </m:r>
+        </m:oMath>
+      </m:oMathPara>
+    </w:p>
+    <w:p>
+      <w:pPr>
+        <w:rPr>
+          <w:rFonts w:ascii="Calibri" w:eastAsiaTheme="minorEastAsia" w:hAnsi="Calibri" w:cs="Calibri"/>
+          <w:lang w:val="en-US"/>
+        </w:rPr>
+      </w:pPr>
+    </w:p>
+    <w:p>
+      <w:pPr>
+        <w:rPr>
+          <w:rFonts w:ascii="Calibri" w:eastAsiaTheme="minorEastAsia" w:hAnsi="Calibri" w:cs="Calibri"/>
+        </w:rPr>
+      </w:pPr>
+      <w:r>
+        <w:rPr>
+          <w:rFonts w:ascii="Calibri" w:eastAsiaTheme="minorEastAsia" w:hAnsi="Calibri" w:cs="Calibri"/>
+        </w:rPr>
+        <w:t>Tổng quát hóa, c</w:t>
+      </w:r>
+      <w:r>
+        <w:rPr>
+          <w:rFonts w:ascii="Calibri" w:eastAsiaTheme="minorEastAsia" w:hAnsi="Calibri" w:cs="Calibri"/>
+        </w:rPr>
+        <w:t>oi số</w:t>
+      </w:r>
+      <w:r>
+        <w:rPr>
+          <w:rFonts w:ascii="Calibri" w:eastAsiaTheme="minorEastAsia" w:hAnsi="Calibri" w:cs="Calibri"/>
+        </w:rPr>
+        <w:t xml:space="preserve"> lớn</w:t>
+      </w:r>
+      <w:r>
+        <w:rPr>
+          <w:rFonts w:ascii="Calibri" w:eastAsiaTheme="minorEastAsia" w:hAnsi="Calibri" w:cs="Calibri"/>
+        </w:rPr>
+        <w:t xml:space="preserve"> là A, B là độ dài số biết trước, ta lấy 1 số con với C là điểm bắt đầu, D là điểm kết thúc</w:t>
+      </w:r>
+      <w:r>
+        <w:rPr>
+          <w:rFonts w:ascii="Calibri" w:eastAsiaTheme="minorEastAsia" w:hAnsi="Calibri" w:cs="Calibri"/>
+        </w:rPr>
+        <w:t xml:space="preserve"> bằng công thức:</w:t>
+      </w:r>
+    </w:p>
+    <w:p>
+      <w:pPr>
+        <w:rPr>
+          <w:rFonts w:ascii="Calibri" w:eastAsiaTheme="minorEastAsia" w:hAnsi="Calibri" w:cs="Calibri"/>
+        </w:rPr>
+      </w:pPr>
+      <m:oMathPara>
+        <m:oMath>
+          <m:r>
+            <w:rPr>
+              <w:rFonts w:ascii="Cambria Math" w:eastAsiaTheme="minorEastAsia" w:hAnsi="Cambria Math" w:cs="Calibri"/>
+            </w:rPr>
+            <m:t>Int(</m:t>
+          </m:r>
+          <m:f>
+            <m:fPr>
+              <m:ctrlPr>
+                <w:rPr>
+                  <w:rFonts w:ascii="Cambria Math" w:eastAsiaTheme="minorEastAsia" w:hAnsi="Cambria Math" w:cs="Calibri"/>
+                  <w:i/>
+                </w:rPr>
+              </m:ctrlPr>
+            </m:fPr>
+            <m:num>
+              <m:r>
+                <w:rPr>
+                  <w:rFonts w:ascii="Cambria Math" w:eastAsiaTheme="minorEastAsia" w:hAnsi="Cambria Math" w:cs="Calibri"/>
+                </w:rPr>
+                <m:t>A-</m:t>
+              </m:r>
+              <m:sSup>
+                <m:sSupPr>
+                  <m:ctrlPr>
+                    <w:rPr>
+                      <w:rFonts w:ascii="Cambria Math" w:eastAsiaTheme="minorEastAsia" w:hAnsi="Cambria Math" w:cs="Calibri"/>
+                      <w:i/>
+                    </w:rPr>
+                  </m:ctrlPr>
+                </m:sSupPr>
+                <m:e>
+                  <m:r>
+                    <w:rPr>
+                      <w:rFonts w:ascii="Cambria Math" w:eastAsiaTheme="minorEastAsia" w:hAnsi="Cambria Math" w:cs="Calibri"/>
+                    </w:rPr>
+                    <m:t>10</m:t>
+                  </m:r>
+                </m:e>
+                <m:sup>
+                  <m:r>
+                    <w:rPr>
+                      <w:rFonts w:ascii="Cambria Math" w:eastAsiaTheme="minorEastAsia" w:hAnsi="Cambria Math" w:cs="Calibri"/>
+                    </w:rPr>
+                    <m:t>B-C+1</m:t>
+                  </m:r>
+                </m:sup>
+              </m:sSup>
+              <m:r>
+                <w:rPr>
+                  <w:rFonts w:ascii="Cambria Math" w:eastAsiaTheme="minorEastAsia" w:hAnsi="Cambria Math" w:cs="Calibri"/>
+                </w:rPr>
+                <m:t>Int(</m:t>
+              </m:r>
               <m:f>
                 <m:fPr>
                   <m:ctrlPr>
@@ -3666,339 +4656,18 @@
                         <w:rPr>
                           <w:rFonts w:ascii="Cambria Math" w:eastAsiaTheme="minorEastAsia" w:hAnsi="Cambria Math" w:cs="Calibri"/>
                         </w:rPr>
-                        <m:t>B-D</m:t>
+                        <m:t>B-C+1</m:t>
                       </m:r>
                     </m:sup>
                   </m:sSup>
                 </m:den>
               </m:f>
-            </m:e>
-          </m:d>
-          <m:r>
-            <w:rPr>
-              <w:rFonts w:ascii="Cambria Math" w:eastAsiaTheme="minorEastAsia" w:hAnsi="Cambria Math" w:cs="Calibri"/>
-            </w:rPr>
-            <m:t xml:space="preserve"> mod </m:t>
-          </m:r>
-          <m:sSup>
-            <m:sSupPr>
-              <m:ctrlPr>
+              <m:r>
                 <w:rPr>
                   <w:rFonts w:ascii="Cambria Math" w:eastAsiaTheme="minorEastAsia" w:hAnsi="Cambria Math" w:cs="Calibri"/>
-                  <w:i/>
-                </w:rPr>
-              </m:ctrlPr>
-            </m:sSupPr>
-            <m:e>
-              <m:r>
-                <w:rPr>
-                  <w:rFonts w:ascii="Cambria Math" w:eastAsiaTheme="minorEastAsia" w:hAnsi="Cambria Math" w:cs="Calibri"/>
-                </w:rPr>
-                <m:t>10</m:t>
+                </w:rPr>
+                <m:t>)</m:t>
               </m:r>
-            </m:e>
-            <m:sup>
-              <m:r>
-                <w:rPr>
-                  <w:rFonts w:ascii="Cambria Math" w:eastAsiaTheme="minorEastAsia" w:hAnsi="Cambria Math" w:cs="Calibri"/>
-                </w:rPr>
-                <m:t>B-C</m:t>
-              </m:r>
-            </m:sup>
-          </m:sSup>
-        </m:oMath>
-      </m:oMathPara>
-    </w:p>
-    <w:p>
-      <w:pPr>
-        <w:rPr>
-          <w:rFonts w:ascii="Calibri" w:eastAsiaTheme="minorEastAsia" w:hAnsi="Calibri" w:cs="Calibri"/>
-        </w:rPr>
-      </w:pPr>
-      <w:r>
-        <w:rPr>
-          <w:rFonts w:ascii="Calibri" w:eastAsiaTheme="minorEastAsia" w:hAnsi="Calibri" w:cs="Calibri"/>
-        </w:rPr>
-        <w:t>Với A là số gốc, B là độ dài số biết trước, C là start, D là end.</w:t>
-      </w:r>
-      <w:r>
-        <w:rPr>
-          <w:rFonts w:ascii="Calibri" w:eastAsiaTheme="minorEastAsia" w:hAnsi="Calibri" w:cs="Calibri"/>
-        </w:rPr>
-        <w:t xml:space="preserve"> </w:t>
-      </w:r>
-    </w:p>
-    <w:p>
-      <w:pPr>
-        <w:rPr>
-          <w:rFonts w:ascii="Calibri" w:eastAsiaTheme="minorEastAsia" w:hAnsi="Calibri" w:cs="Calibri"/>
-        </w:rPr>
-      </w:pPr>
-      <w:r>
-        <w:rPr>
-          <w:rFonts w:ascii="Calibri" w:eastAsiaTheme="minorEastAsia" w:hAnsi="Calibri" w:cs="Calibri"/>
-        </w:rPr>
-        <w:t>Nhưng trong Casio chưa có mod, ta có thể tạo mod theo công thức sau:</w:t>
-      </w:r>
-    </w:p>
-    <w:p>
-      <w:pPr>
-        <w:rPr>
-          <w:rFonts w:ascii="Calibri" w:eastAsiaTheme="minorEastAsia" w:hAnsi="Calibri" w:cs="Calibri"/>
-        </w:rPr>
-      </w:pPr>
-      <m:oMathPara>
-        <m:oMath>
-          <m:r>
-            <w:rPr>
-              <w:rFonts w:ascii="Cambria Math" w:eastAsiaTheme="minorEastAsia" w:hAnsi="Cambria Math"/>
-            </w:rPr>
-            <m:t>A mod B=A-B*Int(</m:t>
-          </m:r>
-          <m:f>
-            <m:fPr>
-              <m:ctrlPr>
-                <w:rPr>
-                  <w:rFonts w:ascii="Cambria Math" w:eastAsiaTheme="minorEastAsia" w:hAnsi="Cambria Math"/>
-                  <w:i/>
-                </w:rPr>
-              </m:ctrlPr>
-            </m:fPr>
-            <m:num>
-              <m:r>
-                <w:rPr>
-                  <w:rFonts w:ascii="Cambria Math" w:eastAsiaTheme="minorEastAsia" w:hAnsi="Cambria Math"/>
-                </w:rPr>
-                <m:t>A</m:t>
-              </m:r>
-            </m:num>
-            <m:den>
-              <m:r>
-                <w:rPr>
-                  <w:rFonts w:ascii="Cambria Math" w:eastAsiaTheme="minorEastAsia" w:hAnsi="Cambria Math"/>
-                </w:rPr>
-                <m:t>B</m:t>
-              </m:r>
-            </m:den>
-          </m:f>
-          <m:r>
-            <w:rPr>
-              <w:rFonts w:ascii="Cambria Math" w:eastAsiaTheme="minorEastAsia" w:hAnsi="Cambria Math"/>
-            </w:rPr>
-            <m:t>)</m:t>
-          </m:r>
-        </m:oMath>
-      </m:oMathPara>
-    </w:p>
-    <w:p>
-      <w:pPr>
-        <w:rPr>
-          <w:rFonts w:ascii="Calibri" w:eastAsiaTheme="minorEastAsia" w:hAnsi="Calibri" w:cs="Calibri"/>
-        </w:rPr>
-      </w:pPr>
-      <w:r>
-        <w:rPr>
-          <w:rFonts w:ascii="Calibri" w:eastAsiaTheme="minorEastAsia" w:hAnsi="Calibri" w:cs="Calibri"/>
-        </w:rPr>
-        <w:t>Do đó ta có phép tính cuối</w:t>
-      </w:r>
-      <w:r>
-        <w:rPr>
-          <w:rFonts w:ascii="Calibri" w:eastAsiaTheme="minorEastAsia" w:hAnsi="Calibri" w:cs="Calibri"/>
-        </w:rPr>
-        <w:t xml:space="preserve"> trong Casio</w:t>
-      </w:r>
-      <w:r>
-        <w:rPr>
-          <w:rFonts w:ascii="Calibri" w:eastAsiaTheme="minorEastAsia" w:hAnsi="Calibri" w:cs="Calibri"/>
-        </w:rPr>
-        <w:t xml:space="preserve"> là:</w:t>
-      </w:r>
-    </w:p>
-    <w:p>
-      <w:pPr>
-        <w:rPr>
-          <w:rFonts w:ascii="Calibri" w:eastAsiaTheme="minorEastAsia" w:hAnsi="Calibri" w:cs="Calibri"/>
-        </w:rPr>
-      </w:pPr>
-      <m:oMathPara>
-        <m:oMath>
-          <m:r>
-            <w:rPr>
-              <w:rFonts w:ascii="Cambria Math" w:eastAsiaTheme="minorEastAsia" w:hAnsi="Cambria Math" w:cs="Calibri"/>
-            </w:rPr>
-            <m:t>Int</m:t>
-          </m:r>
-          <m:d>
-            <m:dPr>
-              <m:ctrlPr>
-                <w:rPr>
-                  <w:rFonts w:ascii="Cambria Math" w:eastAsiaTheme="minorEastAsia" w:hAnsi="Cambria Math" w:cs="Calibri"/>
-                  <w:i/>
-                </w:rPr>
-              </m:ctrlPr>
-            </m:dPr>
-            <m:e>
-              <m:f>
-                <m:fPr>
-                  <m:ctrlPr>
-                    <w:rPr>
-                      <w:rFonts w:ascii="Cambria Math" w:eastAsiaTheme="minorEastAsia" w:hAnsi="Cambria Math" w:cs="Calibri"/>
-                      <w:i/>
-                    </w:rPr>
-                  </m:ctrlPr>
-                </m:fPr>
-                <m:num>
-                  <m:r>
-                    <w:rPr>
-                      <w:rFonts w:ascii="Cambria Math" w:eastAsiaTheme="minorEastAsia" w:hAnsi="Cambria Math" w:cs="Calibri"/>
-                    </w:rPr>
-                    <m:t>A</m:t>
-                  </m:r>
-                </m:num>
-                <m:den>
-                  <m:sSup>
-                    <m:sSupPr>
-                      <m:ctrlPr>
-                        <w:rPr>
-                          <w:rFonts w:ascii="Cambria Math" w:eastAsiaTheme="minorEastAsia" w:hAnsi="Cambria Math" w:cs="Calibri"/>
-                          <w:i/>
-                        </w:rPr>
-                      </m:ctrlPr>
-                    </m:sSupPr>
-                    <m:e>
-                      <m:r>
-                        <w:rPr>
-                          <w:rFonts w:ascii="Cambria Math" w:eastAsiaTheme="minorEastAsia" w:hAnsi="Cambria Math" w:cs="Calibri"/>
-                        </w:rPr>
-                        <m:t>10</m:t>
-                      </m:r>
-                    </m:e>
-                    <m:sup>
-                      <m:r>
-                        <w:rPr>
-                          <w:rFonts w:ascii="Cambria Math" w:eastAsiaTheme="minorEastAsia" w:hAnsi="Cambria Math" w:cs="Calibri"/>
-                        </w:rPr>
-                        <m:t>B-D</m:t>
-                      </m:r>
-                    </m:sup>
-                  </m:sSup>
-                </m:den>
-              </m:f>
-            </m:e>
-          </m:d>
-          <m:r>
-            <w:rPr>
-              <w:rFonts w:ascii="Cambria Math" w:eastAsiaTheme="minorEastAsia" w:hAnsi="Cambria Math" w:cs="Calibri"/>
-            </w:rPr>
-            <m:t>-</m:t>
-          </m:r>
-          <m:sSup>
-            <m:sSupPr>
-              <m:ctrlPr>
-                <w:rPr>
-                  <w:rFonts w:ascii="Cambria Math" w:eastAsiaTheme="minorEastAsia" w:hAnsi="Cambria Math" w:cs="Calibri"/>
-                  <w:i/>
-                </w:rPr>
-              </m:ctrlPr>
-            </m:sSupPr>
-            <m:e>
-              <m:r>
-                <w:rPr>
-                  <w:rFonts w:ascii="Cambria Math" w:eastAsiaTheme="minorEastAsia" w:hAnsi="Cambria Math" w:cs="Calibri"/>
-                </w:rPr>
-                <m:t>10</m:t>
-              </m:r>
-            </m:e>
-            <m:sup>
-              <m:r>
-                <w:rPr>
-                  <w:rFonts w:ascii="Cambria Math" w:eastAsiaTheme="minorEastAsia" w:hAnsi="Cambria Math" w:cs="Calibri"/>
-                </w:rPr>
-                <m:t>B-C</m:t>
-              </m:r>
-            </m:sup>
-          </m:sSup>
-          <m:r>
-            <w:rPr>
-              <w:rFonts w:ascii="Cambria Math" w:eastAsiaTheme="minorEastAsia" w:hAnsi="Cambria Math" w:cs="Calibri"/>
-            </w:rPr>
-            <m:t>*Int(</m:t>
-          </m:r>
-          <m:f>
-            <m:fPr>
-              <m:ctrlPr>
-                <w:rPr>
-                  <w:rFonts w:ascii="Cambria Math" w:eastAsiaTheme="minorEastAsia" w:hAnsi="Cambria Math" w:cs="Calibri"/>
-                  <w:i/>
-                </w:rPr>
-              </m:ctrlPr>
-            </m:fPr>
-            <m:num>
-              <m:r>
-                <w:rPr>
-                  <w:rFonts w:ascii="Cambria Math" w:eastAsiaTheme="minorEastAsia" w:hAnsi="Cambria Math" w:cs="Calibri"/>
-                </w:rPr>
-                <m:t>Int</m:t>
-              </m:r>
-              <m:d>
-                <m:dPr>
-                  <m:ctrlPr>
-                    <w:rPr>
-                      <w:rFonts w:ascii="Cambria Math" w:eastAsiaTheme="minorEastAsia" w:hAnsi="Cambria Math" w:cs="Calibri"/>
-                      <w:i/>
-                    </w:rPr>
-                  </m:ctrlPr>
-                </m:dPr>
-                <m:e>
-                  <m:f>
-                    <m:fPr>
-                      <m:ctrlPr>
-                        <w:rPr>
-                          <w:rFonts w:ascii="Cambria Math" w:eastAsiaTheme="minorEastAsia" w:hAnsi="Cambria Math" w:cs="Calibri"/>
-                          <w:i/>
-                        </w:rPr>
-                      </m:ctrlPr>
-                    </m:fPr>
-                    <m:num>
-                      <m:r>
-                        <w:rPr>
-                          <w:rFonts w:ascii="Cambria Math" w:eastAsiaTheme="minorEastAsia" w:hAnsi="Cambria Math" w:cs="Calibri"/>
-                        </w:rPr>
-                        <m:t>A</m:t>
-                      </m:r>
-                    </m:num>
-                    <m:den>
-                      <m:sSup>
-                        <m:sSupPr>
-                          <m:ctrlPr>
-                            <w:rPr>
-                              <w:rFonts w:ascii="Cambria Math" w:eastAsiaTheme="minorEastAsia" w:hAnsi="Cambria Math" w:cs="Calibri"/>
-                              <w:i/>
-                            </w:rPr>
-                          </m:ctrlPr>
-                        </m:sSupPr>
-                        <m:e>
-                          <m:r>
-                            <w:rPr>
-                              <w:rFonts w:ascii="Cambria Math" w:eastAsiaTheme="minorEastAsia" w:hAnsi="Cambria Math" w:cs="Calibri"/>
-                            </w:rPr>
-                            <m:t>10</m:t>
-                          </m:r>
-                        </m:e>
-                        <m:sup>
-                          <m:r>
-                            <w:rPr>
-                              <w:rFonts w:ascii="Cambria Math" w:eastAsiaTheme="minorEastAsia" w:hAnsi="Cambria Math" w:cs="Calibri"/>
-                            </w:rPr>
-                            <m:t>B-D</m:t>
-                          </m:r>
-                        </m:sup>
-                      </m:sSup>
-                    </m:den>
-                  </m:f>
-                </m:e>
-              </m:d>
             </m:num>
             <m:den>
               <m:sSup>
@@ -4023,7 +4692,7 @@
                     <w:rPr>
                       <w:rFonts w:ascii="Cambria Math" w:eastAsiaTheme="minorEastAsia" w:hAnsi="Cambria Math" w:cs="Calibri"/>
                     </w:rPr>
-                    <m:t>B-C</m:t>
+                    <m:t>B-D</m:t>
                   </m:r>
                 </m:sup>
               </m:sSup>
@@ -5057,7 +5726,6 @@
   <w:style w:type="character" w:default="1" w:styleId="DefaultParagraphFont">
     <w:name w:val="Default Paragraph Font"/>
     <w:uiPriority w:val="1"/>
-    <w:semiHidden/>
     <w:unhideWhenUsed/>
   </w:style>
   <w:style w:type="table" w:default="1" w:styleId="TableNormal">

</xml_diff>

<commit_message>
Add child num replacement technique
</commit_message>
<xml_diff>
--- a/docs/vn/Code Cùng Casio.docx
+++ b/docs/vn/Code Cùng Casio.docx
@@ -1093,7 +1093,19 @@
         <w:rPr>
           <w:rFonts w:ascii="Calibri" w:hAnsi="Calibri" w:cs="Calibri"/>
         </w:rPr>
-        <w:t>Hạn chế của 2 cách lặp trên là ta không thể thay đổi được biến trong vòng lặp, và kết quả trả về phải là tổng hoặc tích. Nhưng chúng có thể được sử dụng cho một số mục đích khá thú vị, điển hình là 1 ví dụ ở</w:t>
+        <w:t>Hạn chế của 2 cách lặp trên là ta không thể thay đổi được</w:t>
+      </w:r>
+      <w:r>
+        <w:rPr>
+          <w:rFonts w:ascii="Calibri" w:hAnsi="Calibri" w:cs="Calibri"/>
+        </w:rPr>
+        <w:t xml:space="preserve"> giá trị của</w:t>
+      </w:r>
+      <w:r>
+        <w:rPr>
+          <w:rFonts w:ascii="Calibri" w:hAnsi="Calibri" w:cs="Calibri"/>
+        </w:rPr>
+        <w:t xml:space="preserve"> biến trong vòng lặp, và kết quả trả về phải là tổng hoặc tích. Nhưng chúng có thể được sử dụng cho một số mục đích khá thú vị, điển hình là 1 ví dụ ở</w:t>
       </w:r>
       <w:r>
         <w:rPr>
@@ -3612,7 +3624,6 @@
       <w:pPr>
         <w:rPr>
           <w:rFonts w:ascii="Calibri" w:eastAsiaTheme="minorEastAsia" w:hAnsi="Calibri" w:cs="Calibri"/>
-          <w:lang w:val="en-US"/>
         </w:rPr>
       </w:pPr>
       <w:r>
@@ -3624,548 +3635,50 @@
       <w:r>
         <w:rPr>
           <w:rFonts w:ascii="Calibri" w:eastAsiaTheme="minorEastAsia" w:hAnsi="Calibri" w:cs="Calibri"/>
-          <w:lang w:val="en-US"/>
-        </w:rPr>
-        <w:t xml:space="preserve">, </w:t>
-      </w:r>
-      <w:proofErr w:type="spellStart"/>
+        </w:rPr>
+        <w:t>, nhưng Casio không có cách</w:t>
+      </w:r>
       <w:r>
         <w:rPr>
           <w:rFonts w:ascii="Calibri" w:eastAsiaTheme="minorEastAsia" w:hAnsi="Calibri" w:cs="Calibri"/>
-          <w:lang w:val="en-US"/>
-        </w:rPr>
-        <w:t>nhưng</w:t>
-      </w:r>
-      <w:proofErr w:type="spellEnd"/>
+        </w:rPr>
+        <w:t xml:space="preserve"> để lấy phần dư</w:t>
+      </w:r>
       <w:r>
         <w:rPr>
           <w:rFonts w:ascii="Calibri" w:eastAsiaTheme="minorEastAsia" w:hAnsi="Calibri" w:cs="Calibri"/>
-          <w:lang w:val="en-US"/>
-        </w:rPr>
-        <w:t xml:space="preserve"> Casio </w:t>
-      </w:r>
-      <w:proofErr w:type="spellStart"/>
+        </w:rPr>
+        <w:t xml:space="preserve"> (dấu </w:t>
+      </w:r>
       <w:r>
         <w:rPr>
           <w:rFonts w:ascii="Calibri" w:eastAsiaTheme="minorEastAsia" w:hAnsi="Calibri" w:cs="Calibri"/>
-          <w:lang w:val="en-US"/>
-        </w:rPr>
-        <w:t>không</w:t>
-      </w:r>
-      <w:proofErr w:type="spellEnd"/>
+        </w:rPr>
+        <w:t>÷</w:t>
+      </w:r>
       <w:r>
         <w:rPr>
           <w:rFonts w:ascii="Calibri" w:eastAsiaTheme="minorEastAsia" w:hAnsi="Calibri" w:cs="Calibri"/>
-          <w:lang w:val="en-US"/>
-        </w:rPr>
-        <w:t xml:space="preserve"> </w:t>
-      </w:r>
-      <w:proofErr w:type="spellStart"/>
+        </w:rPr>
+        <w:t>R không cho ta một kết quả có thể gán được vào biến nên không dùng được</w:t>
+      </w:r>
       <w:r>
         <w:rPr>
           <w:rFonts w:ascii="Calibri" w:eastAsiaTheme="minorEastAsia" w:hAnsi="Calibri" w:cs="Calibri"/>
-          <w:lang w:val="en-US"/>
-        </w:rPr>
-        <w:t>có</w:t>
-      </w:r>
-      <w:proofErr w:type="spellEnd"/>
+        </w:rPr>
+        <w:t>)</w:t>
+      </w:r>
       <w:r>
         <w:rPr>
           <w:rFonts w:ascii="Calibri" w:eastAsiaTheme="minorEastAsia" w:hAnsi="Calibri" w:cs="Calibri"/>
-          <w:lang w:val="en-US"/>
-        </w:rPr>
-        <w:t xml:space="preserve"> </w:t>
-      </w:r>
-      <w:proofErr w:type="spellStart"/>
-      <w:r>
+        </w:rPr>
+        <w:t>, nên ta có thể sử dụng công thức sau:</w:t>
+      </w:r>
+    </w:p>
+    <w:p>
+      <w:pPr>
         <w:rPr>
           <w:rFonts w:ascii="Calibri" w:eastAsiaTheme="minorEastAsia" w:hAnsi="Calibri" w:cs="Calibri"/>
-          <w:lang w:val="en-US"/>
-        </w:rPr>
-        <w:t>cách</w:t>
-      </w:r>
-      <w:proofErr w:type="spellEnd"/>
-      <w:r>
-        <w:rPr>
-          <w:rFonts w:ascii="Calibri" w:eastAsiaTheme="minorEastAsia" w:hAnsi="Calibri" w:cs="Calibri"/>
-          <w:lang w:val="en-US"/>
-        </w:rPr>
-        <w:t xml:space="preserve"> </w:t>
-      </w:r>
-      <w:proofErr w:type="spellStart"/>
-      <w:r>
-        <w:rPr>
-          <w:rFonts w:ascii="Calibri" w:eastAsiaTheme="minorEastAsia" w:hAnsi="Calibri" w:cs="Calibri"/>
-          <w:lang w:val="en-US"/>
-        </w:rPr>
-        <w:t>để</w:t>
-      </w:r>
-      <w:proofErr w:type="spellEnd"/>
-      <w:r>
-        <w:rPr>
-          <w:rFonts w:ascii="Calibri" w:eastAsiaTheme="minorEastAsia" w:hAnsi="Calibri" w:cs="Calibri"/>
-          <w:lang w:val="en-US"/>
-        </w:rPr>
-        <w:t xml:space="preserve"> </w:t>
-      </w:r>
-      <w:proofErr w:type="spellStart"/>
-      <w:r>
-        <w:rPr>
-          <w:rFonts w:ascii="Calibri" w:eastAsiaTheme="minorEastAsia" w:hAnsi="Calibri" w:cs="Calibri"/>
-          <w:lang w:val="en-US"/>
-        </w:rPr>
-        <w:t>lấy</w:t>
-      </w:r>
-      <w:proofErr w:type="spellEnd"/>
-      <w:r>
-        <w:rPr>
-          <w:rFonts w:ascii="Calibri" w:eastAsiaTheme="minorEastAsia" w:hAnsi="Calibri" w:cs="Calibri"/>
-          <w:lang w:val="en-US"/>
-        </w:rPr>
-        <w:t xml:space="preserve"> </w:t>
-      </w:r>
-      <w:proofErr w:type="spellStart"/>
-      <w:r>
-        <w:rPr>
-          <w:rFonts w:ascii="Calibri" w:eastAsiaTheme="minorEastAsia" w:hAnsi="Calibri" w:cs="Calibri"/>
-          <w:lang w:val="en-US"/>
-        </w:rPr>
-        <w:t>phần</w:t>
-      </w:r>
-      <w:proofErr w:type="spellEnd"/>
-      <w:r>
-        <w:rPr>
-          <w:rFonts w:ascii="Calibri" w:eastAsiaTheme="minorEastAsia" w:hAnsi="Calibri" w:cs="Calibri"/>
-          <w:lang w:val="en-US"/>
-        </w:rPr>
-        <w:t xml:space="preserve"> </w:t>
-      </w:r>
-      <w:proofErr w:type="spellStart"/>
-      <w:r>
-        <w:rPr>
-          <w:rFonts w:ascii="Calibri" w:eastAsiaTheme="minorEastAsia" w:hAnsi="Calibri" w:cs="Calibri"/>
-          <w:lang w:val="en-US"/>
-        </w:rPr>
-        <w:t>dư</w:t>
-      </w:r>
-      <w:proofErr w:type="spellEnd"/>
-      <w:r>
-        <w:rPr>
-          <w:rFonts w:ascii="Calibri" w:eastAsiaTheme="minorEastAsia" w:hAnsi="Calibri" w:cs="Calibri"/>
-          <w:lang w:val="en-US"/>
-        </w:rPr>
-        <w:t xml:space="preserve"> (</w:t>
-      </w:r>
-      <w:proofErr w:type="spellStart"/>
-      <w:r>
-        <w:rPr>
-          <w:rFonts w:ascii="Calibri" w:eastAsiaTheme="minorEastAsia" w:hAnsi="Calibri" w:cs="Calibri"/>
-          <w:lang w:val="en-US"/>
-        </w:rPr>
-        <w:t>dấu</w:t>
-      </w:r>
-      <w:proofErr w:type="spellEnd"/>
-      <w:r>
-        <w:rPr>
-          <w:rFonts w:ascii="Calibri" w:eastAsiaTheme="minorEastAsia" w:hAnsi="Calibri" w:cs="Calibri"/>
-          <w:lang w:val="en-US"/>
-        </w:rPr>
-        <w:t xml:space="preserve"> </w:t>
-      </w:r>
-      <w:r>
-        <w:rPr>
-          <w:rFonts w:ascii="Calibri" w:eastAsiaTheme="minorEastAsia" w:hAnsi="Calibri" w:cs="Calibri"/>
-        </w:rPr>
-        <w:t>÷</w:t>
-      </w:r>
-      <w:r>
-        <w:rPr>
-          <w:rFonts w:ascii="Calibri" w:eastAsiaTheme="minorEastAsia" w:hAnsi="Calibri" w:cs="Calibri"/>
-          <w:lang w:val="en-US"/>
-        </w:rPr>
-        <w:t xml:space="preserve">R </w:t>
-      </w:r>
-      <w:proofErr w:type="spellStart"/>
-      <w:r>
-        <w:rPr>
-          <w:rFonts w:ascii="Calibri" w:eastAsiaTheme="minorEastAsia" w:hAnsi="Calibri" w:cs="Calibri"/>
-          <w:lang w:val="en-US"/>
-        </w:rPr>
-        <w:t>không</w:t>
-      </w:r>
-      <w:proofErr w:type="spellEnd"/>
-      <w:r>
-        <w:rPr>
-          <w:rFonts w:ascii="Calibri" w:eastAsiaTheme="minorEastAsia" w:hAnsi="Calibri" w:cs="Calibri"/>
-          <w:lang w:val="en-US"/>
-        </w:rPr>
-        <w:t xml:space="preserve"> </w:t>
-      </w:r>
-      <w:proofErr w:type="spellStart"/>
-      <w:r>
-        <w:rPr>
-          <w:rFonts w:ascii="Calibri" w:eastAsiaTheme="minorEastAsia" w:hAnsi="Calibri" w:cs="Calibri"/>
-          <w:lang w:val="en-US"/>
-        </w:rPr>
-        <w:t>cho</w:t>
-      </w:r>
-      <w:proofErr w:type="spellEnd"/>
-      <w:r>
-        <w:rPr>
-          <w:rFonts w:ascii="Calibri" w:eastAsiaTheme="minorEastAsia" w:hAnsi="Calibri" w:cs="Calibri"/>
-          <w:lang w:val="en-US"/>
-        </w:rPr>
-        <w:t xml:space="preserve"> ta </w:t>
-      </w:r>
-      <w:proofErr w:type="spellStart"/>
-      <w:r>
-        <w:rPr>
-          <w:rFonts w:ascii="Calibri" w:eastAsiaTheme="minorEastAsia" w:hAnsi="Calibri" w:cs="Calibri"/>
-          <w:lang w:val="en-US"/>
-        </w:rPr>
-        <w:t>một</w:t>
-      </w:r>
-      <w:proofErr w:type="spellEnd"/>
-      <w:r>
-        <w:rPr>
-          <w:rFonts w:ascii="Calibri" w:eastAsiaTheme="minorEastAsia" w:hAnsi="Calibri" w:cs="Calibri"/>
-          <w:lang w:val="en-US"/>
-        </w:rPr>
-        <w:t xml:space="preserve"> </w:t>
-      </w:r>
-      <w:proofErr w:type="spellStart"/>
-      <w:r>
-        <w:rPr>
-          <w:rFonts w:ascii="Calibri" w:eastAsiaTheme="minorEastAsia" w:hAnsi="Calibri" w:cs="Calibri"/>
-          <w:lang w:val="en-US"/>
-        </w:rPr>
-        <w:t>kết</w:t>
-      </w:r>
-      <w:proofErr w:type="spellEnd"/>
-      <w:r>
-        <w:rPr>
-          <w:rFonts w:ascii="Calibri" w:eastAsiaTheme="minorEastAsia" w:hAnsi="Calibri" w:cs="Calibri"/>
-          <w:lang w:val="en-US"/>
-        </w:rPr>
-        <w:t xml:space="preserve"> </w:t>
-      </w:r>
-      <w:proofErr w:type="spellStart"/>
-      <w:r>
-        <w:rPr>
-          <w:rFonts w:ascii="Calibri" w:eastAsiaTheme="minorEastAsia" w:hAnsi="Calibri" w:cs="Calibri"/>
-          <w:lang w:val="en-US"/>
-        </w:rPr>
-        <w:t>quả</w:t>
-      </w:r>
-      <w:proofErr w:type="spellEnd"/>
-      <w:r>
-        <w:rPr>
-          <w:rFonts w:ascii="Calibri" w:eastAsiaTheme="minorEastAsia" w:hAnsi="Calibri" w:cs="Calibri"/>
-          <w:lang w:val="en-US"/>
-        </w:rPr>
-        <w:t xml:space="preserve"> </w:t>
-      </w:r>
-      <w:proofErr w:type="spellStart"/>
-      <w:r>
-        <w:rPr>
-          <w:rFonts w:ascii="Calibri" w:eastAsiaTheme="minorEastAsia" w:hAnsi="Calibri" w:cs="Calibri"/>
-          <w:lang w:val="en-US"/>
-        </w:rPr>
-        <w:t>có</w:t>
-      </w:r>
-      <w:proofErr w:type="spellEnd"/>
-      <w:r>
-        <w:rPr>
-          <w:rFonts w:ascii="Calibri" w:eastAsiaTheme="minorEastAsia" w:hAnsi="Calibri" w:cs="Calibri"/>
-          <w:lang w:val="en-US"/>
-        </w:rPr>
-        <w:t xml:space="preserve"> </w:t>
-      </w:r>
-      <w:proofErr w:type="spellStart"/>
-      <w:r>
-        <w:rPr>
-          <w:rFonts w:ascii="Calibri" w:eastAsiaTheme="minorEastAsia" w:hAnsi="Calibri" w:cs="Calibri"/>
-          <w:lang w:val="en-US"/>
-        </w:rPr>
-        <w:t>thể</w:t>
-      </w:r>
-      <w:proofErr w:type="spellEnd"/>
-      <w:r>
-        <w:rPr>
-          <w:rFonts w:ascii="Calibri" w:eastAsiaTheme="minorEastAsia" w:hAnsi="Calibri" w:cs="Calibri"/>
-          <w:lang w:val="en-US"/>
-        </w:rPr>
-        <w:t xml:space="preserve"> </w:t>
-      </w:r>
-      <w:proofErr w:type="spellStart"/>
-      <w:r>
-        <w:rPr>
-          <w:rFonts w:ascii="Calibri" w:eastAsiaTheme="minorEastAsia" w:hAnsi="Calibri" w:cs="Calibri"/>
-          <w:lang w:val="en-US"/>
-        </w:rPr>
-        <w:t>gán</w:t>
-      </w:r>
-      <w:proofErr w:type="spellEnd"/>
-      <w:r>
-        <w:rPr>
-          <w:rFonts w:ascii="Calibri" w:eastAsiaTheme="minorEastAsia" w:hAnsi="Calibri" w:cs="Calibri"/>
-          <w:lang w:val="en-US"/>
-        </w:rPr>
-        <w:t xml:space="preserve"> </w:t>
-      </w:r>
-      <w:proofErr w:type="spellStart"/>
-      <w:r>
-        <w:rPr>
-          <w:rFonts w:ascii="Calibri" w:eastAsiaTheme="minorEastAsia" w:hAnsi="Calibri" w:cs="Calibri"/>
-          <w:lang w:val="en-US"/>
-        </w:rPr>
-        <w:t>được</w:t>
-      </w:r>
-      <w:proofErr w:type="spellEnd"/>
-      <w:r>
-        <w:rPr>
-          <w:rFonts w:ascii="Calibri" w:eastAsiaTheme="minorEastAsia" w:hAnsi="Calibri" w:cs="Calibri"/>
-          <w:lang w:val="en-US"/>
-        </w:rPr>
-        <w:t xml:space="preserve"> </w:t>
-      </w:r>
-      <w:proofErr w:type="spellStart"/>
-      <w:r>
-        <w:rPr>
-          <w:rFonts w:ascii="Calibri" w:eastAsiaTheme="minorEastAsia" w:hAnsi="Calibri" w:cs="Calibri"/>
-          <w:lang w:val="en-US"/>
-        </w:rPr>
-        <w:t>vào</w:t>
-      </w:r>
-      <w:proofErr w:type="spellEnd"/>
-      <w:r>
-        <w:rPr>
-          <w:rFonts w:ascii="Calibri" w:eastAsiaTheme="minorEastAsia" w:hAnsi="Calibri" w:cs="Calibri"/>
-          <w:lang w:val="en-US"/>
-        </w:rPr>
-        <w:t xml:space="preserve"> </w:t>
-      </w:r>
-      <w:proofErr w:type="spellStart"/>
-      <w:r>
-        <w:rPr>
-          <w:rFonts w:ascii="Calibri" w:eastAsiaTheme="minorEastAsia" w:hAnsi="Calibri" w:cs="Calibri"/>
-          <w:lang w:val="en-US"/>
-        </w:rPr>
-        <w:t>biến</w:t>
-      </w:r>
-      <w:proofErr w:type="spellEnd"/>
-      <w:r>
-        <w:rPr>
-          <w:rFonts w:ascii="Calibri" w:eastAsiaTheme="minorEastAsia" w:hAnsi="Calibri" w:cs="Calibri"/>
-          <w:lang w:val="en-US"/>
-        </w:rPr>
-        <w:t xml:space="preserve"> </w:t>
-      </w:r>
-      <w:proofErr w:type="spellStart"/>
-      <w:r>
-        <w:rPr>
-          <w:rFonts w:ascii="Calibri" w:eastAsiaTheme="minorEastAsia" w:hAnsi="Calibri" w:cs="Calibri"/>
-          <w:lang w:val="en-US"/>
-        </w:rPr>
-        <w:t>nên</w:t>
-      </w:r>
-      <w:proofErr w:type="spellEnd"/>
-      <w:r>
-        <w:rPr>
-          <w:rFonts w:ascii="Calibri" w:eastAsiaTheme="minorEastAsia" w:hAnsi="Calibri" w:cs="Calibri"/>
-          <w:lang w:val="en-US"/>
-        </w:rPr>
-        <w:t xml:space="preserve"> </w:t>
-      </w:r>
-      <w:proofErr w:type="spellStart"/>
-      <w:r>
-        <w:rPr>
-          <w:rFonts w:ascii="Calibri" w:eastAsiaTheme="minorEastAsia" w:hAnsi="Calibri" w:cs="Calibri"/>
-          <w:lang w:val="en-US"/>
-        </w:rPr>
-        <w:t>không</w:t>
-      </w:r>
-      <w:proofErr w:type="spellEnd"/>
-      <w:r>
-        <w:rPr>
-          <w:rFonts w:ascii="Calibri" w:eastAsiaTheme="minorEastAsia" w:hAnsi="Calibri" w:cs="Calibri"/>
-          <w:lang w:val="en-US"/>
-        </w:rPr>
-        <w:t xml:space="preserve"> </w:t>
-      </w:r>
-      <w:proofErr w:type="spellStart"/>
-      <w:r>
-        <w:rPr>
-          <w:rFonts w:ascii="Calibri" w:eastAsiaTheme="minorEastAsia" w:hAnsi="Calibri" w:cs="Calibri"/>
-          <w:lang w:val="en-US"/>
-        </w:rPr>
-        <w:t>dùng</w:t>
-      </w:r>
-      <w:proofErr w:type="spellEnd"/>
-      <w:r>
-        <w:rPr>
-          <w:rFonts w:ascii="Calibri" w:eastAsiaTheme="minorEastAsia" w:hAnsi="Calibri" w:cs="Calibri"/>
-          <w:lang w:val="en-US"/>
-        </w:rPr>
-        <w:t xml:space="preserve"> </w:t>
-      </w:r>
-      <w:proofErr w:type="spellStart"/>
-      <w:r>
-        <w:rPr>
-          <w:rFonts w:ascii="Calibri" w:eastAsiaTheme="minorEastAsia" w:hAnsi="Calibri" w:cs="Calibri"/>
-          <w:lang w:val="en-US"/>
-        </w:rPr>
-        <w:t>được</w:t>
-      </w:r>
-      <w:proofErr w:type="spellEnd"/>
-      <w:r>
-        <w:rPr>
-          <w:rFonts w:ascii="Calibri" w:eastAsiaTheme="minorEastAsia" w:hAnsi="Calibri" w:cs="Calibri"/>
-          <w:lang w:val="en-US"/>
-        </w:rPr>
-        <w:t>)</w:t>
-      </w:r>
-      <w:r>
-        <w:rPr>
-          <w:rFonts w:ascii="Calibri" w:eastAsiaTheme="minorEastAsia" w:hAnsi="Calibri" w:cs="Calibri"/>
-          <w:lang w:val="en-US"/>
-        </w:rPr>
-        <w:t xml:space="preserve">, </w:t>
-      </w:r>
-      <w:proofErr w:type="spellStart"/>
-      <w:r>
-        <w:rPr>
-          <w:rFonts w:ascii="Calibri" w:eastAsiaTheme="minorEastAsia" w:hAnsi="Calibri" w:cs="Calibri"/>
-          <w:lang w:val="en-US"/>
-        </w:rPr>
-        <w:t>nên</w:t>
-      </w:r>
-      <w:proofErr w:type="spellEnd"/>
-      <w:r>
-        <w:rPr>
-          <w:rFonts w:ascii="Calibri" w:eastAsiaTheme="minorEastAsia" w:hAnsi="Calibri" w:cs="Calibri"/>
-          <w:lang w:val="en-US"/>
-        </w:rPr>
-        <w:t xml:space="preserve"> ta </w:t>
-      </w:r>
-      <w:proofErr w:type="spellStart"/>
-      <w:r>
-        <w:rPr>
-          <w:rFonts w:ascii="Calibri" w:eastAsiaTheme="minorEastAsia" w:hAnsi="Calibri" w:cs="Calibri"/>
-          <w:lang w:val="en-US"/>
-        </w:rPr>
-        <w:t>có</w:t>
-      </w:r>
-      <w:proofErr w:type="spellEnd"/>
-      <w:r>
-        <w:rPr>
-          <w:rFonts w:ascii="Calibri" w:eastAsiaTheme="minorEastAsia" w:hAnsi="Calibri" w:cs="Calibri"/>
-          <w:lang w:val="en-US"/>
-        </w:rPr>
-        <w:t xml:space="preserve"> </w:t>
-      </w:r>
-      <w:proofErr w:type="spellStart"/>
-      <w:r>
-        <w:rPr>
-          <w:rFonts w:ascii="Calibri" w:eastAsiaTheme="minorEastAsia" w:hAnsi="Calibri" w:cs="Calibri"/>
-          <w:lang w:val="en-US"/>
-        </w:rPr>
-        <w:t>thể</w:t>
-      </w:r>
-      <w:proofErr w:type="spellEnd"/>
-      <w:r>
-        <w:rPr>
-          <w:rFonts w:ascii="Calibri" w:eastAsiaTheme="minorEastAsia" w:hAnsi="Calibri" w:cs="Calibri"/>
-          <w:lang w:val="en-US"/>
-        </w:rPr>
-        <w:t xml:space="preserve"> </w:t>
-      </w:r>
-      <w:proofErr w:type="spellStart"/>
-      <w:r>
-        <w:rPr>
-          <w:rFonts w:ascii="Calibri" w:eastAsiaTheme="minorEastAsia" w:hAnsi="Calibri" w:cs="Calibri"/>
-          <w:lang w:val="en-US"/>
-        </w:rPr>
-        <w:t>sử</w:t>
-      </w:r>
-      <w:proofErr w:type="spellEnd"/>
-      <w:r>
-        <w:rPr>
-          <w:rFonts w:ascii="Calibri" w:eastAsiaTheme="minorEastAsia" w:hAnsi="Calibri" w:cs="Calibri"/>
-          <w:lang w:val="en-US"/>
-        </w:rPr>
-        <w:t xml:space="preserve"> </w:t>
-      </w:r>
-      <w:proofErr w:type="spellStart"/>
-      <w:r>
-        <w:rPr>
-          <w:rFonts w:ascii="Calibri" w:eastAsiaTheme="minorEastAsia" w:hAnsi="Calibri" w:cs="Calibri"/>
-          <w:lang w:val="en-US"/>
-        </w:rPr>
-        <w:t>dụng</w:t>
-      </w:r>
-      <w:proofErr w:type="spellEnd"/>
-      <w:r>
-        <w:rPr>
-          <w:rFonts w:ascii="Calibri" w:eastAsiaTheme="minorEastAsia" w:hAnsi="Calibri" w:cs="Calibri"/>
-          <w:lang w:val="en-US"/>
-        </w:rPr>
-        <w:t xml:space="preserve"> </w:t>
-      </w:r>
-      <w:proofErr w:type="spellStart"/>
-      <w:r>
-        <w:rPr>
-          <w:rFonts w:ascii="Calibri" w:eastAsiaTheme="minorEastAsia" w:hAnsi="Calibri" w:cs="Calibri"/>
-          <w:lang w:val="en-US"/>
-        </w:rPr>
-        <w:t>công</w:t>
-      </w:r>
-      <w:proofErr w:type="spellEnd"/>
-      <w:r>
-        <w:rPr>
-          <w:rFonts w:ascii="Calibri" w:eastAsiaTheme="minorEastAsia" w:hAnsi="Calibri" w:cs="Calibri"/>
-          <w:lang w:val="en-US"/>
-        </w:rPr>
-        <w:t xml:space="preserve"> </w:t>
-      </w:r>
-      <w:proofErr w:type="spellStart"/>
-      <w:r>
-        <w:rPr>
-          <w:rFonts w:ascii="Calibri" w:eastAsiaTheme="minorEastAsia" w:hAnsi="Calibri" w:cs="Calibri"/>
-          <w:lang w:val="en-US"/>
-        </w:rPr>
-        <w:t>thức</w:t>
-      </w:r>
-      <w:proofErr w:type="spellEnd"/>
-      <w:r>
-        <w:rPr>
-          <w:rFonts w:ascii="Calibri" w:eastAsiaTheme="minorEastAsia" w:hAnsi="Calibri" w:cs="Calibri"/>
-          <w:lang w:val="en-US"/>
-        </w:rPr>
-        <w:t xml:space="preserve"> </w:t>
-      </w:r>
-      <w:proofErr w:type="spellStart"/>
-      <w:r>
-        <w:rPr>
-          <w:rFonts w:ascii="Calibri" w:eastAsiaTheme="minorEastAsia" w:hAnsi="Calibri" w:cs="Calibri"/>
-          <w:lang w:val="en-US"/>
-        </w:rPr>
-        <w:t>sau</w:t>
-      </w:r>
-      <w:proofErr w:type="spellEnd"/>
-      <w:r>
-        <w:rPr>
-          <w:rFonts w:ascii="Calibri" w:eastAsiaTheme="minorEastAsia" w:hAnsi="Calibri" w:cs="Calibri"/>
-          <w:lang w:val="en-US"/>
-        </w:rPr>
-        <w:t>:</w:t>
-      </w:r>
-    </w:p>
-    <w:p>
-      <w:pPr>
-        <w:rPr>
-          <w:rFonts w:ascii="Calibri" w:eastAsiaTheme="minorEastAsia" w:hAnsi="Calibri" w:cs="Calibri"/>
-          <w:lang w:val="en-US"/>
         </w:rPr>
       </w:pPr>
       <m:oMathPara>
@@ -4174,14 +3687,7 @@
             <w:rPr>
               <w:rFonts w:ascii="Cambria Math" w:eastAsiaTheme="minorEastAsia" w:hAnsi="Cambria Math" w:cs="Calibri"/>
             </w:rPr>
-            <m:t>1</m:t>
-          </m:r>
-          <m:r>
-            <w:rPr>
-              <w:rFonts w:ascii="Cambria Math" w:eastAsiaTheme="minorEastAsia" w:hAnsi="Cambria Math" w:cs="Calibri"/>
-              <w:lang w:val="en-US"/>
-            </w:rPr>
-            <m:t>23456</m:t>
+            <m:t>123456</m:t>
           </m:r>
           <m:r>
             <w:rPr>
@@ -4193,14 +3699,7 @@
             <w:rPr>
               <w:rFonts w:ascii="Cambria Math" w:eastAsiaTheme="minorEastAsia" w:hAnsi="Cambria Math" w:cs="Calibri"/>
             </w:rPr>
-            <m:t>1</m:t>
-          </m:r>
-          <m:r>
-            <w:rPr>
-              <w:rFonts w:ascii="Cambria Math" w:eastAsiaTheme="minorEastAsia" w:hAnsi="Cambria Math" w:cs="Calibri"/>
-              <w:lang w:val="en-US"/>
-            </w:rPr>
-            <m:t>0000</m:t>
+            <m:t>10000</m:t>
           </m:r>
           <m:r>
             <w:rPr>
@@ -4222,14 +3721,7 @@
                 <w:rPr>
                   <w:rFonts w:ascii="Cambria Math" w:eastAsiaTheme="minorEastAsia" w:hAnsi="Cambria Math" w:cs="Calibri"/>
                 </w:rPr>
-                <m:t>1</m:t>
-              </m:r>
-              <m:r>
-                <w:rPr>
-                  <w:rFonts w:ascii="Cambria Math" w:eastAsiaTheme="minorEastAsia" w:hAnsi="Cambria Math" w:cs="Calibri"/>
-                  <w:lang w:val="en-US"/>
-                </w:rPr>
-                <m:t>23456</m:t>
+                <m:t>123456</m:t>
               </m:r>
             </m:num>
             <m:den>
@@ -4237,14 +3729,7 @@
                 <w:rPr>
                   <w:rFonts w:ascii="Cambria Math" w:eastAsiaTheme="minorEastAsia" w:hAnsi="Cambria Math" w:cs="Calibri"/>
                 </w:rPr>
-                <m:t>1</m:t>
-              </m:r>
-              <m:r>
-                <w:rPr>
-                  <w:rFonts w:ascii="Cambria Math" w:eastAsiaTheme="minorEastAsia" w:hAnsi="Cambria Math" w:cs="Calibri"/>
-                  <w:lang w:val="en-US"/>
-                </w:rPr>
-                <m:t>0000</m:t>
+                <m:t>10000</m:t>
               </m:r>
             </m:den>
           </m:f>
@@ -4261,7 +3746,6 @@
       <w:pPr>
         <w:rPr>
           <w:rFonts w:ascii="Calibri" w:eastAsiaTheme="minorEastAsia" w:hAnsi="Calibri" w:cs="Calibri"/>
-          <w:lang w:val="en-US"/>
         </w:rPr>
       </w:pPr>
       <w:r>
@@ -4273,105 +3757,8 @@
       <w:r>
         <w:rPr>
           <w:rFonts w:ascii="Calibri" w:eastAsiaTheme="minorEastAsia" w:hAnsi="Calibri" w:cs="Calibri"/>
-          <w:lang w:val="en-US"/>
-        </w:rPr>
-        <w:t xml:space="preserve">, </w:t>
-      </w:r>
-      <w:proofErr w:type="spellStart"/>
-      <w:r>
-        <w:rPr>
-          <w:rFonts w:ascii="Calibri" w:eastAsiaTheme="minorEastAsia" w:hAnsi="Calibri" w:cs="Calibri"/>
-          <w:lang w:val="en-US"/>
-        </w:rPr>
-        <w:t>bây</w:t>
-      </w:r>
-      <w:proofErr w:type="spellEnd"/>
-      <w:r>
-        <w:rPr>
-          <w:rFonts w:ascii="Calibri" w:eastAsiaTheme="minorEastAsia" w:hAnsi="Calibri" w:cs="Calibri"/>
-          <w:lang w:val="en-US"/>
-        </w:rPr>
-        <w:t xml:space="preserve"> </w:t>
-      </w:r>
-      <w:proofErr w:type="spellStart"/>
-      <w:r>
-        <w:rPr>
-          <w:rFonts w:ascii="Calibri" w:eastAsiaTheme="minorEastAsia" w:hAnsi="Calibri" w:cs="Calibri"/>
-          <w:lang w:val="en-US"/>
-        </w:rPr>
-        <w:t>giờ</w:t>
-      </w:r>
-      <w:proofErr w:type="spellEnd"/>
-      <w:r>
-        <w:rPr>
-          <w:rFonts w:ascii="Calibri" w:eastAsiaTheme="minorEastAsia" w:hAnsi="Calibri" w:cs="Calibri"/>
-          <w:lang w:val="en-US"/>
-        </w:rPr>
-        <w:t xml:space="preserve"> </w:t>
-      </w:r>
-      <w:proofErr w:type="spellStart"/>
-      <w:r>
-        <w:rPr>
-          <w:rFonts w:ascii="Calibri" w:eastAsiaTheme="minorEastAsia" w:hAnsi="Calibri" w:cs="Calibri"/>
-          <w:lang w:val="en-US"/>
-        </w:rPr>
-        <w:t>phép</w:t>
-      </w:r>
-      <w:proofErr w:type="spellEnd"/>
-      <w:r>
-        <w:rPr>
-          <w:rFonts w:ascii="Calibri" w:eastAsiaTheme="minorEastAsia" w:hAnsi="Calibri" w:cs="Calibri"/>
-          <w:lang w:val="en-US"/>
-        </w:rPr>
-        <w:t xml:space="preserve"> </w:t>
-      </w:r>
-      <w:proofErr w:type="spellStart"/>
-      <w:r>
-        <w:rPr>
-          <w:rFonts w:ascii="Calibri" w:eastAsiaTheme="minorEastAsia" w:hAnsi="Calibri" w:cs="Calibri"/>
-          <w:lang w:val="en-US"/>
-        </w:rPr>
-        <w:t>tính</w:t>
-      </w:r>
-      <w:proofErr w:type="spellEnd"/>
-      <w:r>
-        <w:rPr>
-          <w:rFonts w:ascii="Calibri" w:eastAsiaTheme="minorEastAsia" w:hAnsi="Calibri" w:cs="Calibri"/>
-          <w:lang w:val="en-US"/>
-        </w:rPr>
-        <w:t xml:space="preserve"> </w:t>
-      </w:r>
-      <w:proofErr w:type="spellStart"/>
-      <w:r>
-        <w:rPr>
-          <w:rFonts w:ascii="Calibri" w:eastAsiaTheme="minorEastAsia" w:hAnsi="Calibri" w:cs="Calibri"/>
-          <w:lang w:val="en-US"/>
-        </w:rPr>
-        <w:t>của</w:t>
-      </w:r>
-      <w:proofErr w:type="spellEnd"/>
-      <w:r>
-        <w:rPr>
-          <w:rFonts w:ascii="Calibri" w:eastAsiaTheme="minorEastAsia" w:hAnsi="Calibri" w:cs="Calibri"/>
-          <w:lang w:val="en-US"/>
-        </w:rPr>
-        <w:t xml:space="preserve"> ta </w:t>
-      </w:r>
-      <w:proofErr w:type="spellStart"/>
-      <w:r>
-        <w:rPr>
-          <w:rFonts w:ascii="Calibri" w:eastAsiaTheme="minorEastAsia" w:hAnsi="Calibri" w:cs="Calibri"/>
-          <w:lang w:val="en-US"/>
-        </w:rPr>
-        <w:t>thành</w:t>
-      </w:r>
-      <w:proofErr w:type="spellEnd"/>
-      <w:r>
-        <w:rPr>
-          <w:rFonts w:ascii="Calibri" w:eastAsiaTheme="minorEastAsia" w:hAnsi="Calibri" w:cs="Calibri"/>
-          <w:lang w:val="en-US"/>
-        </w:rPr>
-        <w:t>:</w:t>
+        </w:rPr>
+        <w:t>, bây giờ phép tính của ta thành:</w:t>
       </w:r>
     </w:p>
     <w:p>
@@ -4401,41 +3788,14 @@
               <m:r>
                 <w:rPr>
                   <w:rFonts w:ascii="Cambria Math" w:eastAsiaTheme="minorEastAsia" w:hAnsi="Cambria Math" w:cs="Calibri"/>
-                  <w:lang w:val="en-US"/>
                 </w:rPr>
                 <m:t>1</m:t>
               </m:r>
               <m:r>
                 <w:rPr>
                   <w:rFonts w:ascii="Cambria Math" w:eastAsiaTheme="minorEastAsia" w:hAnsi="Cambria Math" w:cs="Calibri"/>
-                  <w:lang w:val="en-US"/>
-                </w:rPr>
-                <m:t>23456</m:t>
-              </m:r>
-              <m:r>
-                <w:rPr>
-                  <w:rFonts w:ascii="Cambria Math" w:eastAsiaTheme="minorEastAsia" w:hAnsi="Cambria Math" w:cs="Calibri"/>
-                </w:rPr>
-                <m:t>-</m:t>
-              </m:r>
-              <m:r>
-                <w:rPr>
-                  <w:rFonts w:ascii="Cambria Math" w:eastAsiaTheme="minorEastAsia" w:hAnsi="Cambria Math" w:cs="Calibri"/>
-                </w:rPr>
-                <m:t>1</m:t>
-              </m:r>
-              <m:r>
-                <w:rPr>
-                  <w:rFonts w:ascii="Cambria Math" w:eastAsiaTheme="minorEastAsia" w:hAnsi="Cambria Math" w:cs="Calibri"/>
-                  <w:lang w:val="en-US"/>
-                </w:rPr>
-                <m:t>0000</m:t>
-              </m:r>
-              <m:r>
-                <w:rPr>
-                  <w:rFonts w:ascii="Cambria Math" w:eastAsiaTheme="minorEastAsia" w:hAnsi="Cambria Math" w:cs="Calibri"/>
-                </w:rPr>
-                <m:t>Int(</m:t>
+                </w:rPr>
+                <m:t>23456-10000Int(</m:t>
               </m:r>
               <m:f>
                 <m:fPr>
@@ -4451,14 +3811,7 @@
                     <w:rPr>
                       <w:rFonts w:ascii="Cambria Math" w:eastAsiaTheme="minorEastAsia" w:hAnsi="Cambria Math" w:cs="Calibri"/>
                     </w:rPr>
-                    <m:t>1</m:t>
-                  </m:r>
-                  <m:r>
-                    <w:rPr>
-                      <w:rFonts w:ascii="Cambria Math" w:eastAsiaTheme="minorEastAsia" w:hAnsi="Cambria Math" w:cs="Calibri"/>
-                      <w:lang w:val="en-US"/>
-                    </w:rPr>
-                    <m:t>23456</m:t>
+                    <m:t>123456</m:t>
                   </m:r>
                 </m:num>
                 <m:den>
@@ -4466,14 +3819,7 @@
                     <w:rPr>
                       <w:rFonts w:ascii="Cambria Math" w:eastAsiaTheme="minorEastAsia" w:hAnsi="Cambria Math" w:cs="Calibri"/>
                     </w:rPr>
-                    <m:t>1</m:t>
-                  </m:r>
-                  <m:r>
-                    <w:rPr>
-                      <w:rFonts w:ascii="Cambria Math" w:eastAsiaTheme="minorEastAsia" w:hAnsi="Cambria Math" w:cs="Calibri"/>
-                      <w:lang w:val="en-US"/>
-                    </w:rPr>
-                    <m:t>0000</m:t>
+                    <m:t>10000</m:t>
                   </m:r>
                 </m:den>
               </m:f>
@@ -4489,14 +3835,7 @@
                 <w:rPr>
                   <w:rFonts w:ascii="Cambria Math" w:eastAsiaTheme="minorEastAsia" w:hAnsi="Cambria Math" w:cs="Calibri"/>
                 </w:rPr>
-                <m:t>1</m:t>
-              </m:r>
-              <m:r>
-                <w:rPr>
-                  <w:rFonts w:ascii="Cambria Math" w:eastAsiaTheme="minorEastAsia" w:hAnsi="Cambria Math" w:cs="Calibri"/>
-                  <w:lang w:val="en-US"/>
-                </w:rPr>
-                <m:t>0</m:t>
+                <m:t>10</m:t>
               </m:r>
             </m:den>
           </m:f>
@@ -4513,7 +3852,6 @@
       <w:pPr>
         <w:rPr>
           <w:rFonts w:ascii="Calibri" w:eastAsiaTheme="minorEastAsia" w:hAnsi="Calibri" w:cs="Calibri"/>
-          <w:lang w:val="en-US"/>
         </w:rPr>
       </w:pPr>
     </w:p>
@@ -4711,6 +4049,533 @@
       <w:pPr>
         <w:rPr>
           <w:rFonts w:ascii="Calibri" w:eastAsiaTheme="minorEastAsia" w:hAnsi="Calibri" w:cs="Calibri"/>
+        </w:rPr>
+      </w:pPr>
+      <w:r>
+        <w:rPr>
+          <w:rFonts w:ascii="Calibri" w:eastAsiaTheme="minorEastAsia" w:hAnsi="Calibri" w:cs="Calibri"/>
+        </w:rPr>
+        <w:t>Dựa vào đó ta cũng có công thức sau để thay một số con thành 1 số E khác:</w:t>
+      </w:r>
+    </w:p>
+    <w:p>
+      <w:pPr>
+        <w:rPr>
+          <w:rFonts w:ascii="Calibri" w:eastAsiaTheme="minorEastAsia" w:hAnsi="Calibri" w:cs="Calibri"/>
+          <w:i/>
+        </w:rPr>
+      </w:pPr>
+      <m:oMathPara>
+        <m:oMath>
+          <m:r>
+            <w:rPr>
+              <w:rFonts w:ascii="Cambria Math" w:eastAsiaTheme="minorEastAsia" w:hAnsi="Cambria Math" w:cs="Calibri"/>
+            </w:rPr>
+            <m:t>A-</m:t>
+          </m:r>
+          <m:d>
+            <m:dPr>
+              <m:ctrlPr>
+                <w:rPr>
+                  <w:rFonts w:ascii="Cambria Math" w:eastAsiaTheme="minorEastAsia" w:hAnsi="Cambria Math" w:cs="Calibri"/>
+                  <w:i/>
+                </w:rPr>
+              </m:ctrlPr>
+            </m:dPr>
+            <m:e>
+              <m:r>
+                <w:rPr>
+                  <w:rFonts w:ascii="Cambria Math" w:eastAsiaTheme="minorEastAsia" w:hAnsi="Cambria Math" w:cs="Calibri"/>
+                </w:rPr>
+                <m:t>A-</m:t>
+              </m:r>
+              <m:sSup>
+                <m:sSupPr>
+                  <m:ctrlPr>
+                    <w:rPr>
+                      <w:rFonts w:ascii="Cambria Math" w:eastAsiaTheme="minorEastAsia" w:hAnsi="Cambria Math" w:cs="Calibri"/>
+                      <w:i/>
+                    </w:rPr>
+                  </m:ctrlPr>
+                </m:sSupPr>
+                <m:e>
+                  <m:r>
+                    <w:rPr>
+                      <w:rFonts w:ascii="Cambria Math" w:eastAsiaTheme="minorEastAsia" w:hAnsi="Cambria Math" w:cs="Calibri"/>
+                    </w:rPr>
+                    <m:t>10</m:t>
+                  </m:r>
+                </m:e>
+                <m:sup>
+                  <m:r>
+                    <w:rPr>
+                      <w:rFonts w:ascii="Cambria Math" w:eastAsiaTheme="minorEastAsia" w:hAnsi="Cambria Math" w:cs="Calibri"/>
+                    </w:rPr>
+                    <m:t>B-C+1</m:t>
+                  </m:r>
+                </m:sup>
+              </m:sSup>
+              <m:r>
+                <w:rPr>
+                  <w:rFonts w:ascii="Cambria Math" w:eastAsiaTheme="minorEastAsia" w:hAnsi="Cambria Math" w:cs="Calibri"/>
+                </w:rPr>
+                <m:t>Int</m:t>
+              </m:r>
+              <m:d>
+                <m:dPr>
+                  <m:ctrlPr>
+                    <w:rPr>
+                      <w:rFonts w:ascii="Cambria Math" w:eastAsiaTheme="minorEastAsia" w:hAnsi="Cambria Math" w:cs="Calibri"/>
+                      <w:i/>
+                    </w:rPr>
+                  </m:ctrlPr>
+                </m:dPr>
+                <m:e>
+                  <m:f>
+                    <m:fPr>
+                      <m:ctrlPr>
+                        <w:rPr>
+                          <w:rFonts w:ascii="Cambria Math" w:eastAsiaTheme="minorEastAsia" w:hAnsi="Cambria Math" w:cs="Calibri"/>
+                          <w:i/>
+                        </w:rPr>
+                      </m:ctrlPr>
+                    </m:fPr>
+                    <m:num>
+                      <m:r>
+                        <w:rPr>
+                          <w:rFonts w:ascii="Cambria Math" w:eastAsiaTheme="minorEastAsia" w:hAnsi="Cambria Math" w:cs="Calibri"/>
+                        </w:rPr>
+                        <m:t>A</m:t>
+                      </m:r>
+                    </m:num>
+                    <m:den>
+                      <m:sSup>
+                        <m:sSupPr>
+                          <m:ctrlPr>
+                            <w:rPr>
+                              <w:rFonts w:ascii="Cambria Math" w:eastAsiaTheme="minorEastAsia" w:hAnsi="Cambria Math" w:cs="Calibri"/>
+                              <w:i/>
+                            </w:rPr>
+                          </m:ctrlPr>
+                        </m:sSupPr>
+                        <m:e>
+                          <m:r>
+                            <w:rPr>
+                              <w:rFonts w:ascii="Cambria Math" w:eastAsiaTheme="minorEastAsia" w:hAnsi="Cambria Math" w:cs="Calibri"/>
+                            </w:rPr>
+                            <m:t>10</m:t>
+                          </m:r>
+                        </m:e>
+                        <m:sup>
+                          <m:r>
+                            <w:rPr>
+                              <w:rFonts w:ascii="Cambria Math" w:eastAsiaTheme="minorEastAsia" w:hAnsi="Cambria Math" w:cs="Calibri"/>
+                            </w:rPr>
+                            <m:t>B-C+1</m:t>
+                          </m:r>
+                        </m:sup>
+                      </m:sSup>
+                    </m:den>
+                  </m:f>
+                </m:e>
+              </m:d>
+            </m:e>
+          </m:d>
+          <m:r>
+            <w:rPr>
+              <w:rFonts w:ascii="Cambria Math" w:eastAsiaTheme="minorEastAsia" w:hAnsi="Cambria Math" w:cs="Calibri"/>
+            </w:rPr>
+            <m:t>+</m:t>
+          </m:r>
+          <m:sSup>
+            <m:sSupPr>
+              <m:ctrlPr>
+                <w:rPr>
+                  <w:rFonts w:ascii="Cambria Math" w:eastAsiaTheme="minorEastAsia" w:hAnsi="Cambria Math" w:cs="Calibri"/>
+                  <w:i/>
+                </w:rPr>
+              </m:ctrlPr>
+            </m:sSupPr>
+            <m:e>
+              <m:r>
+                <w:rPr>
+                  <w:rFonts w:ascii="Cambria Math" w:eastAsiaTheme="minorEastAsia" w:hAnsi="Cambria Math" w:cs="Calibri"/>
+                </w:rPr>
+                <m:t>10</m:t>
+              </m:r>
+            </m:e>
+            <m:sup>
+              <m:r>
+                <w:rPr>
+                  <w:rFonts w:ascii="Cambria Math" w:eastAsiaTheme="minorEastAsia" w:hAnsi="Cambria Math" w:cs="Calibri"/>
+                </w:rPr>
+                <m:t>B-D</m:t>
+              </m:r>
+            </m:sup>
+          </m:sSup>
+          <m:r>
+            <w:rPr>
+              <w:rFonts w:ascii="Cambria Math" w:eastAsiaTheme="minorEastAsia" w:hAnsi="Cambria Math" w:cs="Calibri"/>
+            </w:rPr>
+            <m:t>E+</m:t>
+          </m:r>
+          <m:d>
+            <m:dPr>
+              <m:ctrlPr>
+                <w:rPr>
+                  <w:rFonts w:ascii="Cambria Math" w:eastAsiaTheme="minorEastAsia" w:hAnsi="Cambria Math" w:cs="Calibri"/>
+                  <w:i/>
+                </w:rPr>
+              </m:ctrlPr>
+            </m:dPr>
+            <m:e>
+              <m:r>
+                <w:rPr>
+                  <w:rFonts w:ascii="Cambria Math" w:eastAsiaTheme="minorEastAsia" w:hAnsi="Cambria Math" w:cs="Calibri"/>
+                </w:rPr>
+                <m:t>A-</m:t>
+              </m:r>
+              <m:sSup>
+                <m:sSupPr>
+                  <m:ctrlPr>
+                    <w:rPr>
+                      <w:rFonts w:ascii="Cambria Math" w:eastAsiaTheme="minorEastAsia" w:hAnsi="Cambria Math" w:cs="Calibri"/>
+                      <w:i/>
+                    </w:rPr>
+                  </m:ctrlPr>
+                </m:sSupPr>
+                <m:e>
+                  <m:r>
+                    <w:rPr>
+                      <w:rFonts w:ascii="Cambria Math" w:eastAsiaTheme="minorEastAsia" w:hAnsi="Cambria Math" w:cs="Calibri"/>
+                    </w:rPr>
+                    <m:t>10</m:t>
+                  </m:r>
+                </m:e>
+                <m:sup>
+                  <m:r>
+                    <w:rPr>
+                      <w:rFonts w:ascii="Cambria Math" w:eastAsiaTheme="minorEastAsia" w:hAnsi="Cambria Math" w:cs="Calibri"/>
+                    </w:rPr>
+                    <m:t>B-</m:t>
+                  </m:r>
+                  <m:r>
+                    <w:rPr>
+                      <w:rFonts w:ascii="Cambria Math" w:eastAsiaTheme="minorEastAsia" w:hAnsi="Cambria Math" w:cs="Calibri"/>
+                    </w:rPr>
+                    <m:t>D</m:t>
+                  </m:r>
+                </m:sup>
+              </m:sSup>
+              <m:r>
+                <w:rPr>
+                  <w:rFonts w:ascii="Cambria Math" w:eastAsiaTheme="minorEastAsia" w:hAnsi="Cambria Math" w:cs="Calibri"/>
+                </w:rPr>
+                <m:t>Int</m:t>
+              </m:r>
+              <m:d>
+                <m:dPr>
+                  <m:ctrlPr>
+                    <w:rPr>
+                      <w:rFonts w:ascii="Cambria Math" w:eastAsiaTheme="minorEastAsia" w:hAnsi="Cambria Math" w:cs="Calibri"/>
+                      <w:i/>
+                    </w:rPr>
+                  </m:ctrlPr>
+                </m:dPr>
+                <m:e>
+                  <m:f>
+                    <m:fPr>
+                      <m:ctrlPr>
+                        <w:rPr>
+                          <w:rFonts w:ascii="Cambria Math" w:eastAsiaTheme="minorEastAsia" w:hAnsi="Cambria Math" w:cs="Calibri"/>
+                          <w:i/>
+                        </w:rPr>
+                      </m:ctrlPr>
+                    </m:fPr>
+                    <m:num>
+                      <m:r>
+                        <w:rPr>
+                          <w:rFonts w:ascii="Cambria Math" w:eastAsiaTheme="minorEastAsia" w:hAnsi="Cambria Math" w:cs="Calibri"/>
+                        </w:rPr>
+                        <m:t>A</m:t>
+                      </m:r>
+                    </m:num>
+                    <m:den>
+                      <m:sSup>
+                        <m:sSupPr>
+                          <m:ctrlPr>
+                            <w:rPr>
+                              <w:rFonts w:ascii="Cambria Math" w:eastAsiaTheme="minorEastAsia" w:hAnsi="Cambria Math" w:cs="Calibri"/>
+                              <w:i/>
+                            </w:rPr>
+                          </m:ctrlPr>
+                        </m:sSupPr>
+                        <m:e>
+                          <m:r>
+                            <w:rPr>
+                              <w:rFonts w:ascii="Cambria Math" w:eastAsiaTheme="minorEastAsia" w:hAnsi="Cambria Math" w:cs="Calibri"/>
+                            </w:rPr>
+                            <m:t>10</m:t>
+                          </m:r>
+                        </m:e>
+                        <m:sup>
+                          <m:r>
+                            <w:rPr>
+                              <w:rFonts w:ascii="Cambria Math" w:eastAsiaTheme="minorEastAsia" w:hAnsi="Cambria Math" w:cs="Calibri"/>
+                            </w:rPr>
+                            <m:t>B-</m:t>
+                          </m:r>
+                          <m:r>
+                            <w:rPr>
+                              <w:rFonts w:ascii="Cambria Math" w:eastAsiaTheme="minorEastAsia" w:hAnsi="Cambria Math" w:cs="Calibri"/>
+                            </w:rPr>
+                            <m:t>D</m:t>
+                          </m:r>
+                        </m:sup>
+                      </m:sSup>
+                    </m:den>
+                  </m:f>
+                </m:e>
+              </m:d>
+            </m:e>
+          </m:d>
+        </m:oMath>
+      </m:oMathPara>
+    </w:p>
+    <w:p>
+      <w:pPr>
+        <w:rPr>
+          <w:rFonts w:ascii="Calibri" w:eastAsiaTheme="minorEastAsia" w:hAnsi="Calibri" w:cs="Calibri"/>
+        </w:rPr>
+      </w:pPr>
+      <w:r>
+        <w:rPr>
+          <w:rFonts w:ascii="Calibri" w:eastAsiaTheme="minorEastAsia" w:hAnsi="Calibri" w:cs="Calibri"/>
+        </w:rPr>
+        <w:t>Rút gọn:</w:t>
+      </w:r>
+    </w:p>
+    <w:p>
+      <w:pPr>
+        <w:rPr>
+          <w:rFonts w:ascii="Calibri" w:eastAsiaTheme="minorEastAsia" w:hAnsi="Calibri" w:cs="Calibri"/>
+          <w:i/>
+        </w:rPr>
+      </w:pPr>
+      <m:oMathPara>
+        <m:oMath>
+          <m:r>
+            <w:rPr>
+              <w:rFonts w:ascii="Cambria Math" w:eastAsiaTheme="minorEastAsia" w:hAnsi="Cambria Math" w:cs="Calibri"/>
+            </w:rPr>
+            <m:t>A+</m:t>
+          </m:r>
+          <m:sSup>
+            <m:sSupPr>
+              <m:ctrlPr>
+                <w:rPr>
+                  <w:rFonts w:ascii="Cambria Math" w:eastAsiaTheme="minorEastAsia" w:hAnsi="Cambria Math" w:cs="Calibri"/>
+                  <w:i/>
+                </w:rPr>
+              </m:ctrlPr>
+            </m:sSupPr>
+            <m:e>
+              <m:r>
+                <w:rPr>
+                  <w:rFonts w:ascii="Cambria Math" w:eastAsiaTheme="minorEastAsia" w:hAnsi="Cambria Math" w:cs="Calibri"/>
+                </w:rPr>
+                <m:t>10</m:t>
+              </m:r>
+            </m:e>
+            <m:sup>
+              <m:r>
+                <w:rPr>
+                  <w:rFonts w:ascii="Cambria Math" w:eastAsiaTheme="minorEastAsia" w:hAnsi="Cambria Math" w:cs="Calibri"/>
+                </w:rPr>
+                <m:t>B-D</m:t>
+              </m:r>
+            </m:sup>
+          </m:sSup>
+          <m:r>
+            <w:rPr>
+              <w:rFonts w:ascii="Cambria Math" w:eastAsiaTheme="minorEastAsia" w:hAnsi="Cambria Math" w:cs="Calibri"/>
+            </w:rPr>
+            <m:t>(</m:t>
+          </m:r>
+          <m:sSup>
+            <m:sSupPr>
+              <m:ctrlPr>
+                <w:rPr>
+                  <w:rFonts w:ascii="Cambria Math" w:eastAsiaTheme="minorEastAsia" w:hAnsi="Cambria Math" w:cs="Calibri"/>
+                  <w:i/>
+                </w:rPr>
+              </m:ctrlPr>
+            </m:sSupPr>
+            <m:e>
+              <m:r>
+                <w:rPr>
+                  <w:rFonts w:ascii="Cambria Math" w:eastAsiaTheme="minorEastAsia" w:hAnsi="Cambria Math" w:cs="Calibri"/>
+                </w:rPr>
+                <m:t>10</m:t>
+              </m:r>
+            </m:e>
+            <m:sup>
+              <m:r>
+                <w:rPr>
+                  <w:rFonts w:ascii="Cambria Math" w:eastAsiaTheme="minorEastAsia" w:hAnsi="Cambria Math" w:cs="Calibri"/>
+                </w:rPr>
+                <m:t>D-C+1</m:t>
+              </m:r>
+            </m:sup>
+          </m:sSup>
+          <m:r>
+            <w:rPr>
+              <w:rFonts w:ascii="Cambria Math" w:eastAsiaTheme="minorEastAsia" w:hAnsi="Cambria Math" w:cs="Calibri"/>
+            </w:rPr>
+            <m:t>Int</m:t>
+          </m:r>
+          <m:d>
+            <m:dPr>
+              <m:ctrlPr>
+                <w:rPr>
+                  <w:rFonts w:ascii="Cambria Math" w:eastAsiaTheme="minorEastAsia" w:hAnsi="Cambria Math" w:cs="Calibri"/>
+                  <w:i/>
+                </w:rPr>
+              </m:ctrlPr>
+            </m:dPr>
+            <m:e>
+              <m:f>
+                <m:fPr>
+                  <m:ctrlPr>
+                    <w:rPr>
+                      <w:rFonts w:ascii="Cambria Math" w:eastAsiaTheme="minorEastAsia" w:hAnsi="Cambria Math" w:cs="Calibri"/>
+                      <w:i/>
+                    </w:rPr>
+                  </m:ctrlPr>
+                </m:fPr>
+                <m:num>
+                  <m:r>
+                    <w:rPr>
+                      <w:rFonts w:ascii="Cambria Math" w:eastAsiaTheme="minorEastAsia" w:hAnsi="Cambria Math" w:cs="Calibri"/>
+                    </w:rPr>
+                    <m:t>A</m:t>
+                  </m:r>
+                </m:num>
+                <m:den>
+                  <m:sSup>
+                    <m:sSupPr>
+                      <m:ctrlPr>
+                        <w:rPr>
+                          <w:rFonts w:ascii="Cambria Math" w:eastAsiaTheme="minorEastAsia" w:hAnsi="Cambria Math" w:cs="Calibri"/>
+                          <w:i/>
+                        </w:rPr>
+                      </m:ctrlPr>
+                    </m:sSupPr>
+                    <m:e>
+                      <m:r>
+                        <w:rPr>
+                          <w:rFonts w:ascii="Cambria Math" w:eastAsiaTheme="minorEastAsia" w:hAnsi="Cambria Math" w:cs="Calibri"/>
+                        </w:rPr>
+                        <m:t>10</m:t>
+                      </m:r>
+                    </m:e>
+                    <m:sup>
+                      <m:r>
+                        <w:rPr>
+                          <w:rFonts w:ascii="Cambria Math" w:eastAsiaTheme="minorEastAsia" w:hAnsi="Cambria Math" w:cs="Calibri"/>
+                        </w:rPr>
+                        <m:t>B-C+1</m:t>
+                      </m:r>
+                    </m:sup>
+                  </m:sSup>
+                </m:den>
+              </m:f>
+            </m:e>
+          </m:d>
+          <m:r>
+            <w:rPr>
+              <w:rFonts w:ascii="Cambria Math" w:eastAsiaTheme="minorEastAsia" w:hAnsi="Cambria Math" w:cs="Calibri"/>
+            </w:rPr>
+            <m:t>+E</m:t>
+          </m:r>
+          <m:r>
+            <w:rPr>
+              <w:rFonts w:ascii="Cambria Math" w:eastAsiaTheme="minorEastAsia" w:hAnsi="Cambria Math" w:cs="Calibri"/>
+            </w:rPr>
+            <m:t>-Int</m:t>
+          </m:r>
+          <m:d>
+            <m:dPr>
+              <m:ctrlPr>
+                <w:rPr>
+                  <w:rFonts w:ascii="Cambria Math" w:eastAsiaTheme="minorEastAsia" w:hAnsi="Cambria Math" w:cs="Calibri"/>
+                  <w:i/>
+                </w:rPr>
+              </m:ctrlPr>
+            </m:dPr>
+            <m:e>
+              <m:f>
+                <m:fPr>
+                  <m:ctrlPr>
+                    <w:rPr>
+                      <w:rFonts w:ascii="Cambria Math" w:eastAsiaTheme="minorEastAsia" w:hAnsi="Cambria Math" w:cs="Calibri"/>
+                      <w:i/>
+                    </w:rPr>
+                  </m:ctrlPr>
+                </m:fPr>
+                <m:num>
+                  <m:r>
+                    <w:rPr>
+                      <w:rFonts w:ascii="Cambria Math" w:eastAsiaTheme="minorEastAsia" w:hAnsi="Cambria Math" w:cs="Calibri"/>
+                    </w:rPr>
+                    <m:t>A</m:t>
+                  </m:r>
+                </m:num>
+                <m:den>
+                  <m:sSup>
+                    <m:sSupPr>
+                      <m:ctrlPr>
+                        <w:rPr>
+                          <w:rFonts w:ascii="Cambria Math" w:eastAsiaTheme="minorEastAsia" w:hAnsi="Cambria Math" w:cs="Calibri"/>
+                          <w:i/>
+                        </w:rPr>
+                      </m:ctrlPr>
+                    </m:sSupPr>
+                    <m:e>
+                      <m:r>
+                        <w:rPr>
+                          <w:rFonts w:ascii="Cambria Math" w:eastAsiaTheme="minorEastAsia" w:hAnsi="Cambria Math" w:cs="Calibri"/>
+                        </w:rPr>
+                        <m:t>10</m:t>
+                      </m:r>
+                    </m:e>
+                    <m:sup>
+                      <m:r>
+                        <w:rPr>
+                          <w:rFonts w:ascii="Cambria Math" w:eastAsiaTheme="minorEastAsia" w:hAnsi="Cambria Math" w:cs="Calibri"/>
+                        </w:rPr>
+                        <m:t>B-D</m:t>
+                      </m:r>
+                    </m:sup>
+                  </m:sSup>
+                </m:den>
+              </m:f>
+            </m:e>
+          </m:d>
+          <m:r>
+            <w:rPr>
+              <w:rFonts w:ascii="Cambria Math" w:eastAsiaTheme="minorEastAsia" w:hAnsi="Cambria Math" w:cs="Calibri"/>
+            </w:rPr>
+            <m:t>)</m:t>
+          </m:r>
+        </m:oMath>
+      </m:oMathPara>
+    </w:p>
+    <w:p>
+      <w:pPr>
+        <w:rPr>
+          <w:rFonts w:ascii="Calibri" w:eastAsiaTheme="minorEastAsia" w:hAnsi="Calibri" w:cs="Calibri"/>
+          <w:iCs/>
         </w:rPr>
       </w:pPr>
     </w:p>

</xml_diff>